<commit_message>
Lab# casi finalizado falta revisarlo
</commit_message>
<xml_diff>
--- a/Laboratorio 3 parte 2/Laboratorio No3b-convertido.docx
+++ b/Laboratorio 3 parte 2/Laboratorio No3b-convertido.docx
@@ -22,7 +22,7 @@
       <w:sdtContent>
         <w:p>
           <w:pPr>
-            <w:pStyle w:val="NoSpacing"/>
+            <w:pStyle w:val="Sinespaciado"/>
           </w:pPr>
           <w:r>
             <w:rPr>
@@ -70,7 +70,7 @@
                         <w:sdtContent>
                           <w:p>
                             <w:pPr>
-                              <w:pStyle w:val="NoSpacing"/>
+                              <w:pStyle w:val="Sinespaciado"/>
                               <w:jc w:val="right"/>
                               <w:rPr>
                                 <w:color w:val="FFFFFF" w:themeColor="background1"/>
@@ -232,7 +232,7 @@
                   <w:txbxContent>
                     <w:p>
                       <w:pPr>
-                        <w:pStyle w:val="NoSpacing"/>
+                        <w:pStyle w:val="Sinespaciado"/>
                         <w:rPr>
                           <w:color w:val="4F81BD" w:themeColor="accent1"/>
                           <w:sz w:val="26"/>
@@ -256,7 +256,6 @@
                         </w:sdtPr>
                         <w:sdtEndPr/>
                         <w:sdtContent>
-                          <w:proofErr w:type="spellStart"/>
                           <w:r>
                             <w:rPr>
                               <w:color w:val="4F81BD" w:themeColor="accent1"/>
@@ -264,44 +263,14 @@
                               <w:szCs w:val="26"/>
                               <w:lang w:val="es-CO"/>
                             </w:rPr>
-                            <w:t>Jose</w:t>
-                          </w:r>
-                          <w:proofErr w:type="spellEnd"/>
-                          <w:r>
-                            <w:rPr>
-                              <w:color w:val="4F81BD" w:themeColor="accent1"/>
-                              <w:sz w:val="26"/>
-                              <w:szCs w:val="26"/>
-                              <w:lang w:val="es-CO"/>
-                            </w:rPr>
-                            <w:t xml:space="preserve"> Luis </w:t>
-                          </w:r>
-                          <w:proofErr w:type="spellStart"/>
-                          <w:r>
-                            <w:rPr>
-                              <w:color w:val="4F81BD" w:themeColor="accent1"/>
-                              <w:sz w:val="26"/>
-                              <w:szCs w:val="26"/>
-                              <w:lang w:val="es-CO"/>
-                            </w:rPr>
-                            <w:t>Gomez</w:t>
-                          </w:r>
-                          <w:proofErr w:type="spellEnd"/>
-                          <w:r>
-                            <w:rPr>
-                              <w:color w:val="4F81BD" w:themeColor="accent1"/>
-                              <w:sz w:val="26"/>
-                              <w:szCs w:val="26"/>
-                              <w:lang w:val="es-CO"/>
-                            </w:rPr>
-                            <w:t xml:space="preserve"> Camacho                                 Santiago Rubiano Fierro</w:t>
+                            <w:t>Jose Luis Gomez Camacho                                 Santiago Rubiano Fierro</w:t>
                           </w:r>
                         </w:sdtContent>
                       </w:sdt>
                     </w:p>
                     <w:p>
                       <w:pPr>
-                        <w:pStyle w:val="NoSpacing"/>
+                        <w:pStyle w:val="Sinespaciado"/>
                         <w:rPr>
                           <w:color w:val="595959" w:themeColor="text1" w:themeTint="A6"/>
                           <w:sz w:val="20"/>
@@ -353,7 +322,7 @@
                   <w:txbxContent>
                     <w:p>
                       <w:pPr>
-                        <w:pStyle w:val="NoSpacing"/>
+                        <w:pStyle w:val="Sinespaciado"/>
                         <w:rPr>
                           <w:rFonts w:asciiTheme="majorHAnsi" w:eastAsiaTheme="majorEastAsia" w:hAnsiTheme="majorHAnsi" w:cstheme="majorBidi"/>
                           <w:color w:val="262626" w:themeColor="text1" w:themeTint="D9"/>
@@ -382,43 +351,7 @@
                               <w:sz w:val="64"/>
                               <w:lang w:val="es-CO"/>
                             </w:rPr>
-                            <w:t>P</w:t>
-                          </w:r>
-                          <w:proofErr w:type="spellStart"/>
-                          <w:r>
-                            <w:rPr>
-                              <w:color w:val="90C226"/>
-                              <w:sz w:val="64"/>
-                              <w:lang w:val="es-CO"/>
-                            </w:rPr>
-                            <w:t>lataforma</w:t>
-                          </w:r>
-                          <w:proofErr w:type="spellEnd"/>
-                          <w:r>
-                            <w:rPr>
-                              <w:color w:val="90C226"/>
-                              <w:sz w:val="64"/>
-                              <w:lang w:val="es-CO"/>
-                            </w:rPr>
-                            <w:t xml:space="preserve"> base y </w:t>
-                          </w:r>
-                          <w:proofErr w:type="spellStart"/>
-                          <w:r>
-                            <w:rPr>
-                              <w:color w:val="90C226"/>
-                              <w:sz w:val="64"/>
-                              <w:lang w:val="es-CO"/>
-                            </w:rPr>
-                            <w:t>capa</w:t>
-                          </w:r>
-                          <w:proofErr w:type="spellEnd"/>
-                          <w:r>
-                            <w:rPr>
-                              <w:color w:val="90C226"/>
-                              <w:sz w:val="64"/>
-                              <w:lang w:val="es-CO"/>
-                            </w:rPr>
-                            <w:t xml:space="preserve"> de enlace</w:t>
+                            <w:t>Plataforma base y capa de enlace</w:t>
                           </w:r>
                         </w:sdtContent>
                       </w:sdt>
@@ -482,9 +415,1326 @@
         </w:p>
       </w:sdtContent>
     </w:sdt>
-    <w:p>
-      <w:pPr>
-        <w:pStyle w:val="Heading2"/>
+    <w:sdt>
+      <w:sdtPr>
+        <w:rPr>
+          <w:lang w:val="es-ES"/>
+        </w:rPr>
+        <w:id w:val="386618767"/>
+        <w:docPartObj>
+          <w:docPartGallery w:val="Table of Contents"/>
+          <w:docPartUnique/>
+        </w:docPartObj>
+      </w:sdtPr>
+      <w:sdtEndPr>
+        <w:rPr>
+          <w:rFonts w:ascii="Trebuchet MS" w:eastAsia="Trebuchet MS" w:hAnsi="Trebuchet MS" w:cs="Trebuchet MS"/>
+          <w:b/>
+          <w:bCs/>
+          <w:color w:val="auto"/>
+          <w:sz w:val="22"/>
+          <w:szCs w:val="22"/>
+          <w:lang w:eastAsia="en-US"/>
+        </w:rPr>
+      </w:sdtEndPr>
+      <w:sdtContent>
+        <w:p>
+          <w:pPr>
+            <w:pStyle w:val="TtuloTDC"/>
+            <w:rPr>
+              <w:color w:val="92D050"/>
+            </w:rPr>
+          </w:pPr>
+          <w:r>
+            <w:rPr>
+              <w:color w:val="92D050"/>
+              <w:lang w:val="es-ES"/>
+            </w:rPr>
+            <w:t>Contenido</w:t>
+          </w:r>
+        </w:p>
+        <w:p>
+          <w:pPr>
+            <w:pStyle w:val="TDC2"/>
+            <w:tabs>
+              <w:tab w:val="right" w:leader="dot" w:pos="9950"/>
+            </w:tabs>
+            <w:rPr>
+              <w:noProof/>
+            </w:rPr>
+          </w:pPr>
+          <w:r>
+            <w:fldChar w:fldCharType="begin"/>
+          </w:r>
+          <w:r>
+            <w:instrText xml:space="preserve"> TOC \o "1-3" \h \z \u </w:instrText>
+          </w:r>
+          <w:r>
+            <w:fldChar w:fldCharType="separate"/>
+          </w:r>
+          <w:hyperlink w:anchor="_Toc33740342" w:history="1">
+            <w:r>
+              <w:rPr>
+                <w:rStyle w:val="Hipervnculo"/>
+                <w:noProof/>
+              </w:rPr>
+              <w:t>Objetivo</w:t>
+            </w:r>
+            <w:r>
+              <w:rPr>
+                <w:noProof/>
+                <w:webHidden/>
+              </w:rPr>
+              <w:tab/>
+            </w:r>
+            <w:r>
+              <w:rPr>
+                <w:noProof/>
+                <w:webHidden/>
+              </w:rPr>
+              <w:fldChar w:fldCharType="begin"/>
+            </w:r>
+            <w:r>
+              <w:rPr>
+                <w:noProof/>
+                <w:webHidden/>
+              </w:rPr>
+              <w:instrText xml:space="preserve"> PAGEREF _Toc33740342 \h </w:instrText>
+            </w:r>
+            <w:r>
+              <w:rPr>
+                <w:noProof/>
+                <w:webHidden/>
+              </w:rPr>
+            </w:r>
+            <w:r>
+              <w:rPr>
+                <w:noProof/>
+                <w:webHidden/>
+              </w:rPr>
+              <w:fldChar w:fldCharType="separate"/>
+            </w:r>
+            <w:r>
+              <w:rPr>
+                <w:noProof/>
+                <w:webHidden/>
+              </w:rPr>
+              <w:t>2</w:t>
+            </w:r>
+            <w:r>
+              <w:rPr>
+                <w:noProof/>
+                <w:webHidden/>
+              </w:rPr>
+              <w:fldChar w:fldCharType="end"/>
+            </w:r>
+          </w:hyperlink>
+        </w:p>
+        <w:p>
+          <w:pPr>
+            <w:pStyle w:val="TDC2"/>
+            <w:tabs>
+              <w:tab w:val="right" w:leader="dot" w:pos="9950"/>
+            </w:tabs>
+            <w:rPr>
+              <w:noProof/>
+            </w:rPr>
+          </w:pPr>
+          <w:hyperlink w:anchor="_Toc33740343" w:history="1">
+            <w:r>
+              <w:rPr>
+                <w:rStyle w:val="Hipervnculo"/>
+                <w:noProof/>
+              </w:rPr>
+              <w:t>Herramientas a utilizar</w:t>
+            </w:r>
+            <w:r>
+              <w:rPr>
+                <w:noProof/>
+                <w:webHidden/>
+              </w:rPr>
+              <w:tab/>
+            </w:r>
+            <w:r>
+              <w:rPr>
+                <w:noProof/>
+                <w:webHidden/>
+              </w:rPr>
+              <w:fldChar w:fldCharType="begin"/>
+            </w:r>
+            <w:r>
+              <w:rPr>
+                <w:noProof/>
+                <w:webHidden/>
+              </w:rPr>
+              <w:instrText xml:space="preserve"> PAGEREF _Toc33740343 \h </w:instrText>
+            </w:r>
+            <w:r>
+              <w:rPr>
+                <w:noProof/>
+                <w:webHidden/>
+              </w:rPr>
+            </w:r>
+            <w:r>
+              <w:rPr>
+                <w:noProof/>
+                <w:webHidden/>
+              </w:rPr>
+              <w:fldChar w:fldCharType="separate"/>
+            </w:r>
+            <w:r>
+              <w:rPr>
+                <w:noProof/>
+                <w:webHidden/>
+              </w:rPr>
+              <w:t>2</w:t>
+            </w:r>
+            <w:r>
+              <w:rPr>
+                <w:noProof/>
+                <w:webHidden/>
+              </w:rPr>
+              <w:fldChar w:fldCharType="end"/>
+            </w:r>
+          </w:hyperlink>
+        </w:p>
+        <w:p>
+          <w:pPr>
+            <w:pStyle w:val="TDC2"/>
+            <w:tabs>
+              <w:tab w:val="right" w:leader="dot" w:pos="9950"/>
+            </w:tabs>
+            <w:rPr>
+              <w:noProof/>
+            </w:rPr>
+          </w:pPr>
+          <w:hyperlink w:anchor="_Toc33740344" w:history="1">
+            <w:r>
+              <w:rPr>
+                <w:rStyle w:val="Hipervnculo"/>
+                <w:noProof/>
+              </w:rPr>
+              <w:t>Introducción</w:t>
+            </w:r>
+            <w:r>
+              <w:rPr>
+                <w:noProof/>
+                <w:webHidden/>
+              </w:rPr>
+              <w:tab/>
+            </w:r>
+            <w:r>
+              <w:rPr>
+                <w:noProof/>
+                <w:webHidden/>
+              </w:rPr>
+              <w:fldChar w:fldCharType="begin"/>
+            </w:r>
+            <w:r>
+              <w:rPr>
+                <w:noProof/>
+                <w:webHidden/>
+              </w:rPr>
+              <w:instrText xml:space="preserve"> PAGEREF _Toc33740344 \h </w:instrText>
+            </w:r>
+            <w:r>
+              <w:rPr>
+                <w:noProof/>
+                <w:webHidden/>
+              </w:rPr>
+            </w:r>
+            <w:r>
+              <w:rPr>
+                <w:noProof/>
+                <w:webHidden/>
+              </w:rPr>
+              <w:fldChar w:fldCharType="separate"/>
+            </w:r>
+            <w:r>
+              <w:rPr>
+                <w:noProof/>
+                <w:webHidden/>
+              </w:rPr>
+              <w:t>2</w:t>
+            </w:r>
+            <w:r>
+              <w:rPr>
+                <w:noProof/>
+                <w:webHidden/>
+              </w:rPr>
+              <w:fldChar w:fldCharType="end"/>
+            </w:r>
+          </w:hyperlink>
+        </w:p>
+        <w:p>
+          <w:pPr>
+            <w:pStyle w:val="TDC2"/>
+            <w:tabs>
+              <w:tab w:val="right" w:leader="dot" w:pos="9950"/>
+            </w:tabs>
+            <w:rPr>
+              <w:noProof/>
+            </w:rPr>
+          </w:pPr>
+          <w:hyperlink w:anchor="_Toc33740345" w:history="1">
+            <w:r>
+              <w:rPr>
+                <w:rStyle w:val="Hipervnculo"/>
+                <w:noProof/>
+              </w:rPr>
+              <w:t>Marco teórico</w:t>
+            </w:r>
+            <w:r>
+              <w:rPr>
+                <w:noProof/>
+                <w:webHidden/>
+              </w:rPr>
+              <w:tab/>
+            </w:r>
+            <w:r>
+              <w:rPr>
+                <w:noProof/>
+                <w:webHidden/>
+              </w:rPr>
+              <w:fldChar w:fldCharType="begin"/>
+            </w:r>
+            <w:r>
+              <w:rPr>
+                <w:noProof/>
+                <w:webHidden/>
+              </w:rPr>
+              <w:instrText xml:space="preserve"> PAGEREF _Toc33740345 \h </w:instrText>
+            </w:r>
+            <w:r>
+              <w:rPr>
+                <w:noProof/>
+                <w:webHidden/>
+              </w:rPr>
+            </w:r>
+            <w:r>
+              <w:rPr>
+                <w:noProof/>
+                <w:webHidden/>
+              </w:rPr>
+              <w:fldChar w:fldCharType="separate"/>
+            </w:r>
+            <w:r>
+              <w:rPr>
+                <w:noProof/>
+                <w:webHidden/>
+              </w:rPr>
+              <w:t>3</w:t>
+            </w:r>
+            <w:r>
+              <w:rPr>
+                <w:noProof/>
+                <w:webHidden/>
+              </w:rPr>
+              <w:fldChar w:fldCharType="end"/>
+            </w:r>
+          </w:hyperlink>
+        </w:p>
+        <w:p>
+          <w:pPr>
+            <w:pStyle w:val="TDC2"/>
+            <w:tabs>
+              <w:tab w:val="right" w:leader="dot" w:pos="9950"/>
+            </w:tabs>
+            <w:rPr>
+              <w:noProof/>
+            </w:rPr>
+          </w:pPr>
+          <w:hyperlink w:anchor="_Toc33740346" w:history="1">
+            <w:r>
+              <w:rPr>
+                <w:rStyle w:val="Hipervnculo"/>
+                <w:noProof/>
+              </w:rPr>
+              <w:t>Montaje</w:t>
+            </w:r>
+            <w:r>
+              <w:rPr>
+                <w:noProof/>
+                <w:webHidden/>
+              </w:rPr>
+              <w:tab/>
+            </w:r>
+            <w:r>
+              <w:rPr>
+                <w:noProof/>
+                <w:webHidden/>
+              </w:rPr>
+              <w:fldChar w:fldCharType="begin"/>
+            </w:r>
+            <w:r>
+              <w:rPr>
+                <w:noProof/>
+                <w:webHidden/>
+              </w:rPr>
+              <w:instrText xml:space="preserve"> PAGEREF _Toc33740346 \h </w:instrText>
+            </w:r>
+            <w:r>
+              <w:rPr>
+                <w:noProof/>
+                <w:webHidden/>
+              </w:rPr>
+            </w:r>
+            <w:r>
+              <w:rPr>
+                <w:noProof/>
+                <w:webHidden/>
+              </w:rPr>
+              <w:fldChar w:fldCharType="separate"/>
+            </w:r>
+            <w:r>
+              <w:rPr>
+                <w:noProof/>
+                <w:webHidden/>
+              </w:rPr>
+              <w:t>4</w:t>
+            </w:r>
+            <w:r>
+              <w:rPr>
+                <w:noProof/>
+                <w:webHidden/>
+              </w:rPr>
+              <w:fldChar w:fldCharType="end"/>
+            </w:r>
+          </w:hyperlink>
+        </w:p>
+        <w:p>
+          <w:pPr>
+            <w:pStyle w:val="TDC3"/>
+            <w:tabs>
+              <w:tab w:val="left" w:pos="880"/>
+              <w:tab w:val="right" w:leader="dot" w:pos="9950"/>
+            </w:tabs>
+            <w:rPr>
+              <w:noProof/>
+            </w:rPr>
+          </w:pPr>
+          <w:hyperlink w:anchor="_Toc33740347" w:history="1">
+            <w:r>
+              <w:rPr>
+                <w:rStyle w:val="Hipervnculo"/>
+                <w:noProof/>
+                <w:w w:val="99"/>
+              </w:rPr>
+              <w:t>1.</w:t>
+            </w:r>
+            <w:r>
+              <w:rPr>
+                <w:noProof/>
+              </w:rPr>
+              <w:tab/>
+            </w:r>
+            <w:r>
+              <w:rPr>
+                <w:rStyle w:val="Hipervnculo"/>
+                <w:noProof/>
+              </w:rPr>
+              <w:t>Configuración básica del</w:t>
+            </w:r>
+            <w:r>
+              <w:rPr>
+                <w:rStyle w:val="Hipervnculo"/>
+                <w:noProof/>
+                <w:spacing w:val="-1"/>
+              </w:rPr>
+              <w:t xml:space="preserve"> </w:t>
+            </w:r>
+            <w:r>
+              <w:rPr>
+                <w:rStyle w:val="Hipervnculo"/>
+                <w:noProof/>
+              </w:rPr>
+              <w:t>switch</w:t>
+            </w:r>
+            <w:r>
+              <w:rPr>
+                <w:noProof/>
+                <w:webHidden/>
+              </w:rPr>
+              <w:tab/>
+            </w:r>
+            <w:r>
+              <w:rPr>
+                <w:noProof/>
+                <w:webHidden/>
+              </w:rPr>
+              <w:fldChar w:fldCharType="begin"/>
+            </w:r>
+            <w:r>
+              <w:rPr>
+                <w:noProof/>
+                <w:webHidden/>
+              </w:rPr>
+              <w:instrText xml:space="preserve"> PAGEREF _Toc33740347 \h </w:instrText>
+            </w:r>
+            <w:r>
+              <w:rPr>
+                <w:noProof/>
+                <w:webHidden/>
+              </w:rPr>
+            </w:r>
+            <w:r>
+              <w:rPr>
+                <w:noProof/>
+                <w:webHidden/>
+              </w:rPr>
+              <w:fldChar w:fldCharType="separate"/>
+            </w:r>
+            <w:r>
+              <w:rPr>
+                <w:noProof/>
+                <w:webHidden/>
+              </w:rPr>
+              <w:t>4</w:t>
+            </w:r>
+            <w:r>
+              <w:rPr>
+                <w:noProof/>
+                <w:webHidden/>
+              </w:rPr>
+              <w:fldChar w:fldCharType="end"/>
+            </w:r>
+          </w:hyperlink>
+        </w:p>
+        <w:p>
+          <w:pPr>
+            <w:pStyle w:val="TDC3"/>
+            <w:tabs>
+              <w:tab w:val="left" w:pos="880"/>
+              <w:tab w:val="right" w:leader="dot" w:pos="9950"/>
+            </w:tabs>
+            <w:rPr>
+              <w:noProof/>
+            </w:rPr>
+          </w:pPr>
+          <w:hyperlink w:anchor="_Toc33740348" w:history="1">
+            <w:r>
+              <w:rPr>
+                <w:rStyle w:val="Hipervnculo"/>
+                <w:noProof/>
+                <w:w w:val="99"/>
+              </w:rPr>
+              <w:t>2.</w:t>
+            </w:r>
+            <w:r>
+              <w:rPr>
+                <w:noProof/>
+              </w:rPr>
+              <w:tab/>
+            </w:r>
+            <w:r>
+              <w:rPr>
+                <w:rStyle w:val="Hipervnculo"/>
+                <w:noProof/>
+              </w:rPr>
+              <w:t>Configuración básica del</w:t>
+            </w:r>
+            <w:r>
+              <w:rPr>
+                <w:rStyle w:val="Hipervnculo"/>
+                <w:noProof/>
+                <w:spacing w:val="-1"/>
+              </w:rPr>
+              <w:t xml:space="preserve"> </w:t>
+            </w:r>
+            <w:r>
+              <w:rPr>
+                <w:rStyle w:val="Hipervnculo"/>
+                <w:noProof/>
+              </w:rPr>
+              <w:t>switch</w:t>
+            </w:r>
+            <w:r>
+              <w:rPr>
+                <w:noProof/>
+                <w:webHidden/>
+              </w:rPr>
+              <w:tab/>
+            </w:r>
+            <w:r>
+              <w:rPr>
+                <w:noProof/>
+                <w:webHidden/>
+              </w:rPr>
+              <w:fldChar w:fldCharType="begin"/>
+            </w:r>
+            <w:r>
+              <w:rPr>
+                <w:noProof/>
+                <w:webHidden/>
+              </w:rPr>
+              <w:instrText xml:space="preserve"> PAGEREF _Toc33740348 \h </w:instrText>
+            </w:r>
+            <w:r>
+              <w:rPr>
+                <w:noProof/>
+                <w:webHidden/>
+              </w:rPr>
+            </w:r>
+            <w:r>
+              <w:rPr>
+                <w:noProof/>
+                <w:webHidden/>
+              </w:rPr>
+              <w:fldChar w:fldCharType="separate"/>
+            </w:r>
+            <w:r>
+              <w:rPr>
+                <w:noProof/>
+                <w:webHidden/>
+              </w:rPr>
+              <w:t>4</w:t>
+            </w:r>
+            <w:r>
+              <w:rPr>
+                <w:noProof/>
+                <w:webHidden/>
+              </w:rPr>
+              <w:fldChar w:fldCharType="end"/>
+            </w:r>
+          </w:hyperlink>
+        </w:p>
+        <w:p>
+          <w:pPr>
+            <w:pStyle w:val="TDC3"/>
+            <w:tabs>
+              <w:tab w:val="left" w:pos="880"/>
+              <w:tab w:val="right" w:leader="dot" w:pos="9950"/>
+            </w:tabs>
+            <w:rPr>
+              <w:noProof/>
+            </w:rPr>
+          </w:pPr>
+          <w:hyperlink w:anchor="_Toc33740349" w:history="1">
+            <w:r>
+              <w:rPr>
+                <w:rStyle w:val="Hipervnculo"/>
+                <w:noProof/>
+                <w:w w:val="99"/>
+              </w:rPr>
+              <w:t>3.</w:t>
+            </w:r>
+            <w:r>
+              <w:rPr>
+                <w:noProof/>
+              </w:rPr>
+              <w:tab/>
+            </w:r>
+            <w:r>
+              <w:rPr>
+                <w:rStyle w:val="Hipervnculo"/>
+                <w:noProof/>
+              </w:rPr>
+              <w:t>Revisión de</w:t>
+            </w:r>
+            <w:r>
+              <w:rPr>
+                <w:rStyle w:val="Hipervnculo"/>
+                <w:noProof/>
+                <w:spacing w:val="-1"/>
+              </w:rPr>
+              <w:t xml:space="preserve"> </w:t>
+            </w:r>
+            <w:r>
+              <w:rPr>
+                <w:rStyle w:val="Hipervnculo"/>
+                <w:noProof/>
+              </w:rPr>
+              <w:t>frames</w:t>
+            </w:r>
+            <w:r>
+              <w:rPr>
+                <w:noProof/>
+                <w:webHidden/>
+              </w:rPr>
+              <w:tab/>
+            </w:r>
+            <w:r>
+              <w:rPr>
+                <w:noProof/>
+                <w:webHidden/>
+              </w:rPr>
+              <w:fldChar w:fldCharType="begin"/>
+            </w:r>
+            <w:r>
+              <w:rPr>
+                <w:noProof/>
+                <w:webHidden/>
+              </w:rPr>
+              <w:instrText xml:space="preserve"> PAGEREF _Toc33740349 \h </w:instrText>
+            </w:r>
+            <w:r>
+              <w:rPr>
+                <w:noProof/>
+                <w:webHidden/>
+              </w:rPr>
+            </w:r>
+            <w:r>
+              <w:rPr>
+                <w:noProof/>
+                <w:webHidden/>
+              </w:rPr>
+              <w:fldChar w:fldCharType="separate"/>
+            </w:r>
+            <w:r>
+              <w:rPr>
+                <w:noProof/>
+                <w:webHidden/>
+              </w:rPr>
+              <w:t>9</w:t>
+            </w:r>
+            <w:r>
+              <w:rPr>
+                <w:noProof/>
+                <w:webHidden/>
+              </w:rPr>
+              <w:fldChar w:fldCharType="end"/>
+            </w:r>
+          </w:hyperlink>
+        </w:p>
+        <w:p>
+          <w:pPr>
+            <w:pStyle w:val="TDC3"/>
+            <w:tabs>
+              <w:tab w:val="left" w:pos="880"/>
+              <w:tab w:val="right" w:leader="dot" w:pos="9950"/>
+            </w:tabs>
+            <w:rPr>
+              <w:noProof/>
+            </w:rPr>
+          </w:pPr>
+          <w:hyperlink w:anchor="_Toc33740350" w:history="1">
+            <w:r>
+              <w:rPr>
+                <w:rStyle w:val="Hipervnculo"/>
+                <w:noProof/>
+                <w:w w:val="99"/>
+              </w:rPr>
+              <w:t>4.</w:t>
+            </w:r>
+            <w:r>
+              <w:rPr>
+                <w:noProof/>
+              </w:rPr>
+              <w:tab/>
+            </w:r>
+            <w:r>
+              <w:rPr>
+                <w:rStyle w:val="Hipervnculo"/>
+                <w:noProof/>
+              </w:rPr>
+              <w:t>Redes más</w:t>
+            </w:r>
+            <w:r>
+              <w:rPr>
+                <w:rStyle w:val="Hipervnculo"/>
+                <w:noProof/>
+                <w:spacing w:val="-1"/>
+              </w:rPr>
+              <w:t xml:space="preserve"> </w:t>
+            </w:r>
+            <w:r>
+              <w:rPr>
+                <w:rStyle w:val="Hipervnculo"/>
+                <w:noProof/>
+              </w:rPr>
+              <w:t>grandes</w:t>
+            </w:r>
+            <w:r>
+              <w:rPr>
+                <w:noProof/>
+                <w:webHidden/>
+              </w:rPr>
+              <w:tab/>
+            </w:r>
+            <w:r>
+              <w:rPr>
+                <w:noProof/>
+                <w:webHidden/>
+              </w:rPr>
+              <w:fldChar w:fldCharType="begin"/>
+            </w:r>
+            <w:r>
+              <w:rPr>
+                <w:noProof/>
+                <w:webHidden/>
+              </w:rPr>
+              <w:instrText xml:space="preserve"> PAGEREF _Toc33740350 \h </w:instrText>
+            </w:r>
+            <w:r>
+              <w:rPr>
+                <w:noProof/>
+                <w:webHidden/>
+              </w:rPr>
+            </w:r>
+            <w:r>
+              <w:rPr>
+                <w:noProof/>
+                <w:webHidden/>
+              </w:rPr>
+              <w:fldChar w:fldCharType="separate"/>
+            </w:r>
+            <w:r>
+              <w:rPr>
+                <w:noProof/>
+                <w:webHidden/>
+              </w:rPr>
+              <w:t>10</w:t>
+            </w:r>
+            <w:r>
+              <w:rPr>
+                <w:noProof/>
+                <w:webHidden/>
+              </w:rPr>
+              <w:fldChar w:fldCharType="end"/>
+            </w:r>
+          </w:hyperlink>
+        </w:p>
+        <w:p>
+          <w:pPr>
+            <w:pStyle w:val="TDC3"/>
+            <w:tabs>
+              <w:tab w:val="left" w:pos="880"/>
+              <w:tab w:val="right" w:leader="dot" w:pos="9950"/>
+            </w:tabs>
+            <w:rPr>
+              <w:noProof/>
+            </w:rPr>
+          </w:pPr>
+          <w:hyperlink w:anchor="_Toc33740351" w:history="1">
+            <w:r>
+              <w:rPr>
+                <w:rStyle w:val="Hipervnculo"/>
+                <w:noProof/>
+                <w:w w:val="99"/>
+              </w:rPr>
+              <w:t>5.</w:t>
+            </w:r>
+            <w:r>
+              <w:rPr>
+                <w:noProof/>
+              </w:rPr>
+              <w:tab/>
+            </w:r>
+            <w:r>
+              <w:rPr>
+                <w:rStyle w:val="Hipervnculo"/>
+                <w:noProof/>
+              </w:rPr>
+              <w:t>Cierre</w:t>
+            </w:r>
+            <w:r>
+              <w:rPr>
+                <w:noProof/>
+                <w:webHidden/>
+              </w:rPr>
+              <w:tab/>
+            </w:r>
+            <w:r>
+              <w:rPr>
+                <w:noProof/>
+                <w:webHidden/>
+              </w:rPr>
+              <w:fldChar w:fldCharType="begin"/>
+            </w:r>
+            <w:r>
+              <w:rPr>
+                <w:noProof/>
+                <w:webHidden/>
+              </w:rPr>
+              <w:instrText xml:space="preserve"> PAGEREF _Toc33740351 \h </w:instrText>
+            </w:r>
+            <w:r>
+              <w:rPr>
+                <w:noProof/>
+                <w:webHidden/>
+              </w:rPr>
+            </w:r>
+            <w:r>
+              <w:rPr>
+                <w:noProof/>
+                <w:webHidden/>
+              </w:rPr>
+              <w:fldChar w:fldCharType="separate"/>
+            </w:r>
+            <w:r>
+              <w:rPr>
+                <w:noProof/>
+                <w:webHidden/>
+              </w:rPr>
+              <w:t>10</w:t>
+            </w:r>
+            <w:r>
+              <w:rPr>
+                <w:noProof/>
+                <w:webHidden/>
+              </w:rPr>
+              <w:fldChar w:fldCharType="end"/>
+            </w:r>
+          </w:hyperlink>
+        </w:p>
+        <w:p>
+          <w:pPr>
+            <w:pStyle w:val="TDC2"/>
+            <w:tabs>
+              <w:tab w:val="right" w:leader="dot" w:pos="9950"/>
+            </w:tabs>
+            <w:rPr>
+              <w:noProof/>
+            </w:rPr>
+          </w:pPr>
+          <w:hyperlink w:anchor="_Toc33740352" w:history="1">
+            <w:r>
+              <w:rPr>
+                <w:rStyle w:val="Hipervnculo"/>
+                <w:noProof/>
+              </w:rPr>
+              <w:t>Simulación</w:t>
+            </w:r>
+            <w:r>
+              <w:rPr>
+                <w:noProof/>
+                <w:webHidden/>
+              </w:rPr>
+              <w:tab/>
+            </w:r>
+            <w:r>
+              <w:rPr>
+                <w:noProof/>
+                <w:webHidden/>
+              </w:rPr>
+              <w:fldChar w:fldCharType="begin"/>
+            </w:r>
+            <w:r>
+              <w:rPr>
+                <w:noProof/>
+                <w:webHidden/>
+              </w:rPr>
+              <w:instrText xml:space="preserve"> PAGEREF _Toc33740352 \h </w:instrText>
+            </w:r>
+            <w:r>
+              <w:rPr>
+                <w:noProof/>
+                <w:webHidden/>
+              </w:rPr>
+            </w:r>
+            <w:r>
+              <w:rPr>
+                <w:noProof/>
+                <w:webHidden/>
+              </w:rPr>
+              <w:fldChar w:fldCharType="separate"/>
+            </w:r>
+            <w:r>
+              <w:rPr>
+                <w:noProof/>
+                <w:webHidden/>
+              </w:rPr>
+              <w:t>10</w:t>
+            </w:r>
+            <w:r>
+              <w:rPr>
+                <w:noProof/>
+                <w:webHidden/>
+              </w:rPr>
+              <w:fldChar w:fldCharType="end"/>
+            </w:r>
+          </w:hyperlink>
+        </w:p>
+        <w:p>
+          <w:pPr>
+            <w:pStyle w:val="TDC2"/>
+            <w:tabs>
+              <w:tab w:val="right" w:leader="dot" w:pos="9950"/>
+            </w:tabs>
+            <w:rPr>
+              <w:noProof/>
+            </w:rPr>
+          </w:pPr>
+          <w:hyperlink w:anchor="_Toc33740353" w:history="1">
+            <w:r>
+              <w:rPr>
+                <w:rStyle w:val="Hipervnculo"/>
+                <w:noProof/>
+              </w:rPr>
+              <w:t>Conclusiones</w:t>
+            </w:r>
+            <w:r>
+              <w:rPr>
+                <w:noProof/>
+                <w:webHidden/>
+              </w:rPr>
+              <w:tab/>
+            </w:r>
+            <w:r>
+              <w:rPr>
+                <w:noProof/>
+                <w:webHidden/>
+              </w:rPr>
+              <w:fldChar w:fldCharType="begin"/>
+            </w:r>
+            <w:r>
+              <w:rPr>
+                <w:noProof/>
+                <w:webHidden/>
+              </w:rPr>
+              <w:instrText xml:space="preserve"> PAGEREF _Toc33740353 \h </w:instrText>
+            </w:r>
+            <w:r>
+              <w:rPr>
+                <w:noProof/>
+                <w:webHidden/>
+              </w:rPr>
+            </w:r>
+            <w:r>
+              <w:rPr>
+                <w:noProof/>
+                <w:webHidden/>
+              </w:rPr>
+              <w:fldChar w:fldCharType="separate"/>
+            </w:r>
+            <w:r>
+              <w:rPr>
+                <w:noProof/>
+                <w:webHidden/>
+              </w:rPr>
+              <w:t>16</w:t>
+            </w:r>
+            <w:r>
+              <w:rPr>
+                <w:noProof/>
+                <w:webHidden/>
+              </w:rPr>
+              <w:fldChar w:fldCharType="end"/>
+            </w:r>
+          </w:hyperlink>
+        </w:p>
+        <w:p>
+          <w:pPr>
+            <w:pStyle w:val="TDC2"/>
+            <w:tabs>
+              <w:tab w:val="right" w:leader="dot" w:pos="9950"/>
+            </w:tabs>
+            <w:rPr>
+              <w:noProof/>
+            </w:rPr>
+          </w:pPr>
+          <w:hyperlink w:anchor="_Toc33740354" w:history="1">
+            <w:r>
+              <w:rPr>
+                <w:rStyle w:val="Hipervnculo"/>
+                <w:noProof/>
+              </w:rPr>
+              <w:t>Bibliografía</w:t>
+            </w:r>
+            <w:r>
+              <w:rPr>
+                <w:noProof/>
+                <w:webHidden/>
+              </w:rPr>
+              <w:tab/>
+            </w:r>
+            <w:r>
+              <w:rPr>
+                <w:noProof/>
+                <w:webHidden/>
+              </w:rPr>
+              <w:fldChar w:fldCharType="begin"/>
+            </w:r>
+            <w:r>
+              <w:rPr>
+                <w:noProof/>
+                <w:webHidden/>
+              </w:rPr>
+              <w:instrText xml:space="preserve"> PAGEREF _Toc33740354 \h </w:instrText>
+            </w:r>
+            <w:r>
+              <w:rPr>
+                <w:noProof/>
+                <w:webHidden/>
+              </w:rPr>
+            </w:r>
+            <w:r>
+              <w:rPr>
+                <w:noProof/>
+                <w:webHidden/>
+              </w:rPr>
+              <w:fldChar w:fldCharType="separate"/>
+            </w:r>
+            <w:r>
+              <w:rPr>
+                <w:noProof/>
+                <w:webHidden/>
+              </w:rPr>
+              <w:t>16</w:t>
+            </w:r>
+            <w:r>
+              <w:rPr>
+                <w:noProof/>
+                <w:webHidden/>
+              </w:rPr>
+              <w:fldChar w:fldCharType="end"/>
+            </w:r>
+          </w:hyperlink>
+        </w:p>
+        <w:p>
+          <w:pPr>
+            <w:rPr>
+              <w:b/>
+              <w:bCs/>
+            </w:rPr>
+          </w:pPr>
+          <w:r>
+            <w:rPr>
+              <w:b/>
+              <w:bCs/>
+            </w:rPr>
+            <w:fldChar w:fldCharType="end"/>
+          </w:r>
+        </w:p>
+        <w:p>
+          <w:pPr>
+            <w:rPr>
+              <w:b/>
+              <w:bCs/>
+            </w:rPr>
+          </w:pPr>
+        </w:p>
+        <w:p>
+          <w:pPr>
+            <w:rPr>
+              <w:b/>
+              <w:bCs/>
+            </w:rPr>
+          </w:pPr>
+        </w:p>
+        <w:p>
+          <w:pPr>
+            <w:rPr>
+              <w:b/>
+              <w:bCs/>
+            </w:rPr>
+          </w:pPr>
+        </w:p>
+        <w:p>
+          <w:pPr>
+            <w:rPr>
+              <w:b/>
+              <w:bCs/>
+            </w:rPr>
+          </w:pPr>
+        </w:p>
+        <w:p>
+          <w:pPr>
+            <w:rPr>
+              <w:b/>
+              <w:bCs/>
+            </w:rPr>
+          </w:pPr>
+        </w:p>
+        <w:p>
+          <w:pPr>
+            <w:rPr>
+              <w:b/>
+              <w:bCs/>
+            </w:rPr>
+          </w:pPr>
+        </w:p>
+        <w:p>
+          <w:pPr>
+            <w:rPr>
+              <w:b/>
+              <w:bCs/>
+            </w:rPr>
+          </w:pPr>
+        </w:p>
+        <w:p>
+          <w:pPr>
+            <w:rPr>
+              <w:b/>
+              <w:bCs/>
+            </w:rPr>
+          </w:pPr>
+        </w:p>
+        <w:p>
+          <w:pPr>
+            <w:rPr>
+              <w:b/>
+              <w:bCs/>
+            </w:rPr>
+          </w:pPr>
+        </w:p>
+        <w:p>
+          <w:pPr>
+            <w:rPr>
+              <w:b/>
+              <w:bCs/>
+            </w:rPr>
+          </w:pPr>
+        </w:p>
+        <w:p>
+          <w:pPr>
+            <w:rPr>
+              <w:b/>
+              <w:bCs/>
+            </w:rPr>
+          </w:pPr>
+        </w:p>
+        <w:p>
+          <w:pPr>
+            <w:rPr>
+              <w:b/>
+              <w:bCs/>
+            </w:rPr>
+          </w:pPr>
+        </w:p>
+        <w:p>
+          <w:pPr>
+            <w:rPr>
+              <w:b/>
+              <w:bCs/>
+            </w:rPr>
+          </w:pPr>
+        </w:p>
+        <w:p>
+          <w:pPr>
+            <w:rPr>
+              <w:b/>
+              <w:bCs/>
+            </w:rPr>
+          </w:pPr>
+        </w:p>
+        <w:p>
+          <w:pPr>
+            <w:rPr>
+              <w:b/>
+              <w:bCs/>
+            </w:rPr>
+          </w:pPr>
+        </w:p>
+        <w:p>
+          <w:pPr>
+            <w:rPr>
+              <w:b/>
+              <w:bCs/>
+            </w:rPr>
+          </w:pPr>
+        </w:p>
+        <w:p>
+          <w:pPr>
+            <w:rPr>
+              <w:b/>
+              <w:bCs/>
+            </w:rPr>
+          </w:pPr>
+        </w:p>
+        <w:p>
+          <w:pPr>
+            <w:rPr>
+              <w:b/>
+              <w:bCs/>
+            </w:rPr>
+          </w:pPr>
+        </w:p>
+        <w:p>
+          <w:pPr>
+            <w:rPr>
+              <w:b/>
+              <w:bCs/>
+            </w:rPr>
+          </w:pPr>
+        </w:p>
+        <w:p>
+          <w:pPr>
+            <w:rPr>
+              <w:b/>
+              <w:bCs/>
+            </w:rPr>
+          </w:pPr>
+        </w:p>
+        <w:p>
+          <w:pPr>
+            <w:rPr>
+              <w:b/>
+              <w:bCs/>
+            </w:rPr>
+          </w:pPr>
+        </w:p>
+        <w:p>
+          <w:pPr>
+            <w:rPr>
+              <w:b/>
+              <w:bCs/>
+            </w:rPr>
+          </w:pPr>
+        </w:p>
+        <w:p>
+          <w:pPr>
+            <w:rPr>
+              <w:b/>
+              <w:bCs/>
+            </w:rPr>
+          </w:pPr>
+        </w:p>
+        <w:p>
+          <w:pPr>
+            <w:rPr>
+              <w:b/>
+              <w:bCs/>
+            </w:rPr>
+          </w:pPr>
+        </w:p>
+        <w:p>
+          <w:pPr>
+            <w:rPr>
+              <w:b/>
+              <w:bCs/>
+            </w:rPr>
+          </w:pPr>
+        </w:p>
+        <w:p>
+          <w:pPr>
+            <w:rPr>
+              <w:b/>
+              <w:bCs/>
+            </w:rPr>
+          </w:pPr>
+        </w:p>
+        <w:p>
+          <w:pPr>
+            <w:rPr>
+              <w:b/>
+              <w:bCs/>
+            </w:rPr>
+          </w:pPr>
+        </w:p>
+        <w:p>
+          <w:pPr>
+            <w:rPr>
+              <w:b/>
+              <w:bCs/>
+            </w:rPr>
+          </w:pPr>
+        </w:p>
+        <w:p>
+          <w:pPr>
+            <w:rPr>
+              <w:b/>
+              <w:bCs/>
+            </w:rPr>
+          </w:pPr>
+        </w:p>
+        <w:p/>
+      </w:sdtContent>
+    </w:sdt>
+    <w:bookmarkStart w:id="0" w:name="_Toc33740342" w:displacedByCustomXml="prev"/>
+    <w:p>
+      <w:pPr>
+        <w:pStyle w:val="Ttulo2"/>
         <w:spacing w:before="402"/>
       </w:pPr>
       <w:r>
@@ -494,10 +1744,11 @@
         <w:lastRenderedPageBreak/>
         <w:t>Objetivo</w:t>
       </w:r>
-    </w:p>
-    <w:p>
-      <w:pPr>
-        <w:pStyle w:val="BodyText"/>
+      <w:bookmarkEnd w:id="0"/>
+    </w:p>
+    <w:p>
+      <w:pPr>
+        <w:pStyle w:val="Textoindependiente"/>
         <w:spacing w:line="20" w:lineRule="exact"/>
         <w:ind w:left="101"/>
         <w:rPr>
@@ -523,7 +1774,7 @@
     </w:p>
     <w:p>
       <w:pPr>
-        <w:pStyle w:val="ListParagraph"/>
+        <w:pStyle w:val="Prrafodelista"/>
         <w:numPr>
           <w:ilvl w:val="0"/>
           <w:numId w:val="6"/>
@@ -560,7 +1811,7 @@
     </w:p>
     <w:p>
       <w:pPr>
-        <w:pStyle w:val="ListParagraph"/>
+        <w:pStyle w:val="Prrafodelista"/>
         <w:numPr>
           <w:ilvl w:val="0"/>
           <w:numId w:val="6"/>
@@ -597,7 +1848,7 @@
     </w:p>
     <w:p>
       <w:pPr>
-        <w:pStyle w:val="BodyText"/>
+        <w:pStyle w:val="Textoindependiente"/>
         <w:rPr>
           <w:sz w:val="24"/>
         </w:rPr>
@@ -605,18 +1856,20 @@
     </w:p>
     <w:p>
       <w:pPr>
-        <w:pStyle w:val="Heading2"/>
-      </w:pPr>
+        <w:pStyle w:val="Ttulo2"/>
+      </w:pPr>
+      <w:bookmarkStart w:id="1" w:name="_Toc33740343"/>
       <w:r>
         <w:rPr>
           <w:color w:val="90C226"/>
         </w:rPr>
         <w:t>Herramientas a utilizar</w:t>
       </w:r>
-    </w:p>
-    <w:p>
-      <w:pPr>
-        <w:pStyle w:val="BodyText"/>
+      <w:bookmarkEnd w:id="1"/>
+    </w:p>
+    <w:p>
+      <w:pPr>
+        <w:pStyle w:val="Textoindependiente"/>
         <w:spacing w:line="20" w:lineRule="exact"/>
         <w:ind w:left="101"/>
         <w:rPr>
@@ -642,7 +1895,7 @@
     </w:p>
     <w:p>
       <w:pPr>
-        <w:pStyle w:val="ListParagraph"/>
+        <w:pStyle w:val="Prrafodelista"/>
         <w:numPr>
           <w:ilvl w:val="0"/>
           <w:numId w:val="6"/>
@@ -666,7 +1919,7 @@
     </w:p>
     <w:p>
       <w:pPr>
-        <w:pStyle w:val="ListParagraph"/>
+        <w:pStyle w:val="Prrafodelista"/>
         <w:numPr>
           <w:ilvl w:val="0"/>
           <w:numId w:val="6"/>
@@ -703,7 +1956,7 @@
     </w:p>
     <w:p>
       <w:pPr>
-        <w:pStyle w:val="ListParagraph"/>
+        <w:pStyle w:val="Prrafodelista"/>
         <w:numPr>
           <w:ilvl w:val="0"/>
           <w:numId w:val="6"/>
@@ -727,7 +1980,7 @@
     </w:p>
     <w:p>
       <w:pPr>
-        <w:pStyle w:val="ListParagraph"/>
+        <w:pStyle w:val="Prrafodelista"/>
         <w:numPr>
           <w:ilvl w:val="0"/>
           <w:numId w:val="6"/>
@@ -764,7 +2017,7 @@
     </w:p>
     <w:p>
       <w:pPr>
-        <w:pStyle w:val="ListParagraph"/>
+        <w:pStyle w:val="Prrafodelista"/>
         <w:numPr>
           <w:ilvl w:val="0"/>
           <w:numId w:val="6"/>
@@ -805,7 +2058,7 @@
     </w:p>
     <w:p>
       <w:pPr>
-        <w:pStyle w:val="ListParagraph"/>
+        <w:pStyle w:val="Prrafodelista"/>
         <w:numPr>
           <w:ilvl w:val="0"/>
           <w:numId w:val="6"/>
@@ -829,7 +2082,7 @@
     </w:p>
     <w:p>
       <w:pPr>
-        <w:pStyle w:val="BodyText"/>
+        <w:pStyle w:val="Textoindependiente"/>
         <w:rPr>
           <w:sz w:val="24"/>
         </w:rPr>
@@ -837,11 +2090,12 @@
     </w:p>
     <w:p>
       <w:pPr>
-        <w:pStyle w:val="Heading2"/>
+        <w:pStyle w:val="Ttulo2"/>
         <w:tabs>
           <w:tab w:val="left" w:pos="9519"/>
         </w:tabs>
       </w:pPr>
+      <w:bookmarkStart w:id="2" w:name="_Toc33740344"/>
       <w:r>
         <w:rPr>
           <w:color w:val="90C226"/>
@@ -849,6 +2103,7 @@
         </w:rPr>
         <w:t>Introducción</w:t>
       </w:r>
+      <w:bookmarkEnd w:id="2"/>
       <w:r>
         <w:rPr>
           <w:color w:val="90C226"/>
@@ -859,7 +2114,7 @@
     </w:p>
     <w:p>
       <w:pPr>
-        <w:pStyle w:val="BodyText"/>
+        <w:pStyle w:val="Textoindependiente"/>
         <w:spacing w:before="8"/>
         <w:rPr>
           <w:sz w:val="29"/>
@@ -868,7 +2123,7 @@
     </w:p>
     <w:p>
       <w:pPr>
-        <w:pStyle w:val="BodyText"/>
+        <w:pStyle w:val="Textoindependiente"/>
         <w:spacing w:before="102" w:line="264" w:lineRule="auto"/>
         <w:ind w:left="130" w:right="465"/>
         <w:jc w:val="both"/>
@@ -878,7 +2133,7 @@
           <w:noProof/>
         </w:rPr>
         <w:drawing>
-          <wp:anchor distT="0" distB="0" distL="0" distR="0" simplePos="0" relativeHeight="2" behindDoc="0" locked="0" layoutInCell="1" allowOverlap="1">
+          <wp:anchor distT="0" distB="0" distL="0" distR="0" simplePos="0" relativeHeight="251654144" behindDoc="0" locked="0" layoutInCell="1" allowOverlap="1">
             <wp:simplePos x="0" y="0"/>
             <wp:positionH relativeFrom="page">
               <wp:posOffset>1784985</wp:posOffset>
@@ -901,7 +2156,7 @@
                     <pic:cNvPicPr/>
                   </pic:nvPicPr>
                   <pic:blipFill>
-                    <a:blip r:embed="rId6" cstate="print"/>
+                    <a:blip r:embed="rId9" cstate="print"/>
                     <a:stretch>
                       <a:fillRect/>
                     </a:stretch>
@@ -935,7 +2190,7 @@
     </w:p>
     <w:p>
       <w:pPr>
-        <w:pStyle w:val="BodyText"/>
+        <w:pStyle w:val="Textoindependiente"/>
         <w:spacing w:before="109"/>
         <w:ind w:left="130"/>
         <w:jc w:val="both"/>
@@ -1011,19 +2266,20 @@
     </w:p>
     <w:p>
       <w:pPr>
-        <w:pStyle w:val="Heading2"/>
+        <w:pStyle w:val="Ttulo2"/>
         <w:tabs>
           <w:tab w:val="left" w:pos="9519"/>
         </w:tabs>
       </w:pPr>
+      <w:bookmarkStart w:id="3" w:name="_Toc33740345"/>
       <w:r>
         <w:rPr>
           <w:color w:val="90C226"/>
           <w:u w:val="single" w:color="90C226"/>
         </w:rPr>
-        <w:lastRenderedPageBreak/>
         <w:t>Marco teórico</w:t>
       </w:r>
+      <w:bookmarkEnd w:id="3"/>
       <w:r>
         <w:rPr>
           <w:color w:val="90C226"/>
@@ -1092,6 +2348,43 @@
       <w:r>
         <w:t>. Permite compartir archivos, compartir impresoras, y compartir la conexión a internet.</w:t>
       </w:r>
+      <w:sdt>
+        <w:sdtPr>
+          <w:id w:val="-1108041999"/>
+          <w:citation/>
+        </w:sdtPr>
+        <w:sdtContent>
+          <w:r>
+            <w:fldChar w:fldCharType="begin"/>
+          </w:r>
+          <w:r>
+            <w:rPr>
+              <w:lang w:val="es-CO"/>
+            </w:rPr>
+            <w:instrText xml:space="preserve"> CITATION msg13 \l 9226 </w:instrText>
+          </w:r>
+          <w:r>
+            <w:fldChar w:fldCharType="separate"/>
+          </w:r>
+          <w:r>
+            <w:rPr>
+              <w:noProof/>
+              <w:lang w:val="es-CO"/>
+            </w:rPr>
+            <w:t xml:space="preserve"> </w:t>
+          </w:r>
+          <w:r>
+            <w:rPr>
+              <w:noProof/>
+              <w:lang w:val="es-CO"/>
+            </w:rPr>
+            <w:t>(ms.gonzalez, 2013)</w:t>
+          </w:r>
+          <w:r>
+            <w:fldChar w:fldCharType="end"/>
+          </w:r>
+        </w:sdtContent>
+      </w:sdt>
     </w:p>
     <w:p>
       <w:pPr>
@@ -1131,7 +2424,7 @@
     </w:p>
     <w:p>
       <w:pPr>
-        <w:pStyle w:val="ListParagraph"/>
+        <w:pStyle w:val="Prrafodelista"/>
         <w:numPr>
           <w:ilvl w:val="0"/>
           <w:numId w:val="7"/>
@@ -1147,25 +2440,379 @@
       <w:r>
         <w:t xml:space="preserve"> sin ninguna característica adicional </w:t>
       </w:r>
-    </w:p>
-    <w:p>
-      <w:pPr>
+      <w:r>
+        <w:t>son usados en redes de ámbito doméstico. Su número de puertos es de 4-8 RJ45</w:t>
+      </w:r>
+      <w:sdt>
+        <w:sdtPr>
+          <w:id w:val="-245650587"/>
+          <w:citation/>
+        </w:sdtPr>
+        <w:sdtContent>
+          <w:r>
+            <w:fldChar w:fldCharType="begin"/>
+          </w:r>
+          <w:r>
+            <w:rPr>
+              <w:lang w:val="es-CO"/>
+            </w:rPr>
+            <w:instrText xml:space="preserve"> CITATION msg12 \l 9226 </w:instrText>
+          </w:r>
+          <w:r>
+            <w:fldChar w:fldCharType="separate"/>
+          </w:r>
+          <w:r>
+            <w:rPr>
+              <w:noProof/>
+              <w:lang w:val="es-CO"/>
+            </w:rPr>
+            <w:t xml:space="preserve"> </w:t>
+          </w:r>
+          <w:r>
+            <w:rPr>
+              <w:noProof/>
+              <w:lang w:val="es-CO"/>
+            </w:rPr>
+            <w:t>(ms.gonzalez., 2012)</w:t>
+          </w:r>
+          <w:r>
+            <w:fldChar w:fldCharType="end"/>
+          </w:r>
+        </w:sdtContent>
+      </w:sdt>
+    </w:p>
+    <w:p>
+      <w:pPr>
+        <w:pStyle w:val="Prrafodelista"/>
+        <w:numPr>
+          <w:ilvl w:val="0"/>
+          <w:numId w:val="7"/>
+        </w:numPr>
         <w:jc w:val="both"/>
       </w:pPr>
-    </w:p>
-    <w:p>
-      <w:pPr>
+      <w:proofErr w:type="spellStart"/>
+      <w:r>
+        <w:t>Switches</w:t>
+      </w:r>
+      <w:proofErr w:type="spellEnd"/>
+      <w:r>
+        <w:t xml:space="preserve"> perimetrales no gestionables: No admiten opciones de configuración y son muy similares a los </w:t>
+      </w:r>
+      <w:proofErr w:type="spellStart"/>
+      <w:r>
+        <w:t>switches</w:t>
+      </w:r>
+      <w:proofErr w:type="spellEnd"/>
+      <w:r>
+        <w:t xml:space="preserve"> de desktop con la diferencia que incrementa el numero de sus puertos y tiene la posibilidad de montase a un rack. Se utilizan en redes de pequeño tamaño con prestaciones medias. El número de puertos puede ser 4, 8, 16, 24.</w:t>
+      </w:r>
+      <w:sdt>
+        <w:sdtPr>
+          <w:id w:val="1382757925"/>
+          <w:citation/>
+        </w:sdtPr>
+        <w:sdtContent>
+          <w:r>
+            <w:fldChar w:fldCharType="begin"/>
+          </w:r>
+          <w:r>
+            <w:rPr>
+              <w:lang w:val="es-CO"/>
+            </w:rPr>
+            <w:instrText xml:space="preserve"> CITATION msg12 \l 9226 </w:instrText>
+          </w:r>
+          <w:r>
+            <w:fldChar w:fldCharType="separate"/>
+          </w:r>
+          <w:r>
+            <w:rPr>
+              <w:noProof/>
+              <w:lang w:val="es-CO"/>
+            </w:rPr>
+            <w:t xml:space="preserve"> </w:t>
+          </w:r>
+          <w:r>
+            <w:rPr>
+              <w:noProof/>
+              <w:lang w:val="es-CO"/>
+            </w:rPr>
+            <w:t>(ms.gonzalez., 2012)</w:t>
+          </w:r>
+          <w:r>
+            <w:fldChar w:fldCharType="end"/>
+          </w:r>
+        </w:sdtContent>
+      </w:sdt>
+    </w:p>
+    <w:p>
+      <w:pPr>
+        <w:pStyle w:val="Prrafodelista"/>
+        <w:numPr>
+          <w:ilvl w:val="0"/>
+          <w:numId w:val="7"/>
+        </w:numPr>
         <w:jc w:val="both"/>
       </w:pPr>
-    </w:p>
-    <w:p>
-      <w:pPr>
-        <w:pStyle w:val="Heading2"/>
+      <w:r>
+        <w:t xml:space="preserve"> </w:t>
+      </w:r>
+      <w:proofErr w:type="spellStart"/>
+      <w:r>
+        <w:t>Switches</w:t>
+      </w:r>
+      <w:proofErr w:type="spellEnd"/>
+      <w:r>
+        <w:t xml:space="preserve"> perimetrales gestionables</w:t>
+      </w:r>
+      <w:r>
+        <w:t>: Se pueden configurar y opciones avanzadas en la gestión se utilizan en redes de tamaño medianas y grandes. El numero de puertos puede ser 16, 24, 48.</w:t>
+      </w:r>
+      <w:sdt>
+        <w:sdtPr>
+          <w:id w:val="-26565087"/>
+          <w:citation/>
+        </w:sdtPr>
+        <w:sdtContent>
+          <w:r>
+            <w:fldChar w:fldCharType="begin"/>
+          </w:r>
+          <w:r>
+            <w:rPr>
+              <w:lang w:val="es-CO"/>
+            </w:rPr>
+            <w:instrText xml:space="preserve"> CITATION msg12 \l 9226 </w:instrText>
+          </w:r>
+          <w:r>
+            <w:fldChar w:fldCharType="separate"/>
+          </w:r>
+          <w:r>
+            <w:rPr>
+              <w:noProof/>
+              <w:lang w:val="es-CO"/>
+            </w:rPr>
+            <w:t xml:space="preserve"> </w:t>
+          </w:r>
+          <w:r>
+            <w:rPr>
+              <w:noProof/>
+              <w:lang w:val="es-CO"/>
+            </w:rPr>
+            <w:t>(ms.gonzalez., 2012)</w:t>
+          </w:r>
+          <w:r>
+            <w:fldChar w:fldCharType="end"/>
+          </w:r>
+        </w:sdtContent>
+      </w:sdt>
+    </w:p>
+    <w:p>
+      <w:pPr>
+        <w:pStyle w:val="Prrafodelista"/>
+        <w:ind w:firstLine="0"/>
+        <w:jc w:val="both"/>
+      </w:pPr>
+    </w:p>
+    <w:p>
+      <w:pPr>
+        <w:pStyle w:val="Prrafodelista"/>
+        <w:ind w:firstLine="0"/>
+        <w:jc w:val="both"/>
+      </w:pPr>
+    </w:p>
+    <w:p>
+      <w:pPr>
+        <w:pStyle w:val="Prrafodelista"/>
+        <w:ind w:firstLine="0"/>
+        <w:jc w:val="both"/>
+      </w:pPr>
+    </w:p>
+    <w:p>
+      <w:pPr>
+        <w:pStyle w:val="Prrafodelista"/>
+        <w:ind w:firstLine="0"/>
+        <w:jc w:val="both"/>
+      </w:pPr>
+    </w:p>
+    <w:p>
+      <w:pPr>
+        <w:pStyle w:val="Prrafodelista"/>
+        <w:ind w:firstLine="0"/>
+        <w:jc w:val="both"/>
+      </w:pPr>
+    </w:p>
+    <w:p>
+      <w:pPr>
+        <w:pStyle w:val="Prrafodelista"/>
+        <w:ind w:firstLine="0"/>
+        <w:jc w:val="both"/>
+      </w:pPr>
+    </w:p>
+    <w:p>
+      <w:pPr>
+        <w:pStyle w:val="Prrafodelista"/>
+        <w:ind w:firstLine="0"/>
+        <w:jc w:val="both"/>
+      </w:pPr>
+    </w:p>
+    <w:p>
+      <w:pPr>
+        <w:pStyle w:val="Prrafodelista"/>
+        <w:ind w:firstLine="0"/>
+        <w:jc w:val="both"/>
+      </w:pPr>
+    </w:p>
+    <w:p>
+      <w:pPr>
+        <w:pStyle w:val="Prrafodelista"/>
+        <w:ind w:firstLine="0"/>
+        <w:jc w:val="both"/>
+      </w:pPr>
+    </w:p>
+    <w:p>
+      <w:pPr>
+        <w:pStyle w:val="Prrafodelista"/>
+        <w:ind w:firstLine="0"/>
+        <w:jc w:val="both"/>
+      </w:pPr>
+    </w:p>
+    <w:p>
+      <w:pPr>
+        <w:pStyle w:val="Prrafodelista"/>
+        <w:ind w:firstLine="0"/>
+        <w:jc w:val="both"/>
+      </w:pPr>
+    </w:p>
+    <w:p>
+      <w:pPr>
+        <w:pStyle w:val="Prrafodelista"/>
+        <w:ind w:firstLine="0"/>
+        <w:jc w:val="both"/>
+      </w:pPr>
+    </w:p>
+    <w:p>
+      <w:pPr>
+        <w:pStyle w:val="Prrafodelista"/>
+        <w:ind w:firstLine="0"/>
+        <w:jc w:val="both"/>
+      </w:pPr>
+    </w:p>
+    <w:p>
+      <w:pPr>
+        <w:pStyle w:val="Prrafodelista"/>
+        <w:ind w:firstLine="0"/>
+        <w:jc w:val="both"/>
+      </w:pPr>
+    </w:p>
+    <w:p>
+      <w:pPr>
+        <w:pStyle w:val="Prrafodelista"/>
+        <w:ind w:firstLine="0"/>
+        <w:jc w:val="both"/>
+      </w:pPr>
+    </w:p>
+    <w:p>
+      <w:pPr>
+        <w:pStyle w:val="Prrafodelista"/>
+        <w:ind w:firstLine="0"/>
+        <w:jc w:val="both"/>
+      </w:pPr>
+    </w:p>
+    <w:p>
+      <w:pPr>
+        <w:pStyle w:val="Prrafodelista"/>
+        <w:ind w:firstLine="0"/>
+        <w:jc w:val="both"/>
+      </w:pPr>
+    </w:p>
+    <w:p>
+      <w:pPr>
+        <w:pStyle w:val="Prrafodelista"/>
+        <w:ind w:firstLine="0"/>
+        <w:jc w:val="both"/>
+      </w:pPr>
+    </w:p>
+    <w:p>
+      <w:pPr>
+        <w:pStyle w:val="Prrafodelista"/>
+        <w:ind w:firstLine="0"/>
+        <w:jc w:val="both"/>
+      </w:pPr>
+    </w:p>
+    <w:p>
+      <w:pPr>
+        <w:pStyle w:val="Prrafodelista"/>
+        <w:ind w:firstLine="0"/>
+        <w:jc w:val="both"/>
+      </w:pPr>
+    </w:p>
+    <w:p>
+      <w:pPr>
+        <w:pStyle w:val="Prrafodelista"/>
+        <w:ind w:firstLine="0"/>
+        <w:jc w:val="both"/>
+      </w:pPr>
+    </w:p>
+    <w:p>
+      <w:pPr>
+        <w:pStyle w:val="Prrafodelista"/>
+        <w:ind w:firstLine="0"/>
+        <w:jc w:val="both"/>
+      </w:pPr>
+    </w:p>
+    <w:p>
+      <w:pPr>
+        <w:pStyle w:val="Prrafodelista"/>
+        <w:ind w:firstLine="0"/>
+        <w:jc w:val="both"/>
+      </w:pPr>
+    </w:p>
+    <w:p>
+      <w:pPr>
+        <w:pStyle w:val="Prrafodelista"/>
+        <w:ind w:firstLine="0"/>
+        <w:jc w:val="both"/>
+      </w:pPr>
+    </w:p>
+    <w:p>
+      <w:pPr>
+        <w:pStyle w:val="Prrafodelista"/>
+        <w:ind w:firstLine="0"/>
+        <w:jc w:val="both"/>
+      </w:pPr>
+    </w:p>
+    <w:p>
+      <w:pPr>
+        <w:pStyle w:val="Prrafodelista"/>
+        <w:ind w:firstLine="0"/>
+        <w:jc w:val="both"/>
+      </w:pPr>
+    </w:p>
+    <w:p>
+      <w:pPr>
+        <w:pStyle w:val="Prrafodelista"/>
+        <w:ind w:firstLine="0"/>
+        <w:jc w:val="both"/>
+      </w:pPr>
+    </w:p>
+    <w:p>
+      <w:pPr>
+        <w:jc w:val="both"/>
+      </w:pPr>
+    </w:p>
+    <w:p>
+      <w:pPr>
+        <w:jc w:val="both"/>
+      </w:pPr>
+    </w:p>
+    <w:p>
+      <w:pPr>
+        <w:pStyle w:val="Ttulo2"/>
         <w:tabs>
           <w:tab w:val="left" w:pos="9519"/>
         </w:tabs>
         <w:spacing w:before="74"/>
       </w:pPr>
+      <w:bookmarkStart w:id="4" w:name="_Toc33740346"/>
       <w:r>
         <w:rPr>
           <w:color w:val="90C226"/>
@@ -1173,6 +2820,7 @@
         </w:rPr>
         <w:t>Montaje</w:t>
       </w:r>
+      <w:bookmarkEnd w:id="4"/>
       <w:r>
         <w:rPr>
           <w:color w:val="90C226"/>
@@ -1183,7 +2831,7 @@
     </w:p>
     <w:p>
       <w:pPr>
-        <w:pStyle w:val="BodyText"/>
+        <w:pStyle w:val="Textoindependiente"/>
         <w:spacing w:before="3"/>
         <w:rPr>
           <w:sz w:val="29"/>
@@ -1192,7 +2840,7 @@
     </w:p>
     <w:p>
       <w:pPr>
-        <w:pStyle w:val="BodyText"/>
+        <w:pStyle w:val="Textoindependiente"/>
         <w:spacing w:before="102" w:line="264" w:lineRule="auto"/>
         <w:ind w:left="130" w:right="617"/>
       </w:pPr>
@@ -1202,7 +2850,7 @@
     </w:p>
     <w:p>
       <w:pPr>
-        <w:pStyle w:val="Heading3"/>
+        <w:pStyle w:val="Ttulo3"/>
         <w:numPr>
           <w:ilvl w:val="0"/>
           <w:numId w:val="5"/>
@@ -1213,6 +2861,7 @@
         <w:spacing w:before="163"/>
         <w:ind w:hanging="361"/>
       </w:pPr>
+      <w:bookmarkStart w:id="5" w:name="_Toc33740347"/>
       <w:r>
         <w:rPr>
           <w:color w:val="90C226"/>
@@ -1233,11 +2882,12 @@
         </w:rPr>
         <w:t>switch</w:t>
       </w:r>
+      <w:bookmarkEnd w:id="5"/>
       <w:proofErr w:type="spellEnd"/>
     </w:p>
     <w:p>
       <w:pPr>
-        <w:pStyle w:val="BodyText"/>
+        <w:pStyle w:val="Textoindependiente"/>
         <w:spacing w:line="264" w:lineRule="auto"/>
         <w:ind w:left="490" w:right="617"/>
       </w:pPr>
@@ -1247,7 +2897,7 @@
     </w:p>
     <w:p>
       <w:pPr>
-        <w:pStyle w:val="BodyText"/>
+        <w:pStyle w:val="Textoindependiente"/>
         <w:spacing w:before="5"/>
         <w:rPr>
           <w:sz w:val="14"/>
@@ -1258,7 +2908,7 @@
           <w:noProof/>
         </w:rPr>
         <w:drawing>
-          <wp:anchor distT="0" distB="0" distL="0" distR="0" simplePos="0" relativeHeight="3" behindDoc="0" locked="0" layoutInCell="1" allowOverlap="1">
+          <wp:anchor distT="0" distB="0" distL="0" distR="0" simplePos="0" relativeHeight="251655168" behindDoc="0" locked="0" layoutInCell="1" allowOverlap="1">
             <wp:simplePos x="0" y="0"/>
             <wp:positionH relativeFrom="page">
               <wp:posOffset>1984194</wp:posOffset>
@@ -1281,7 +2931,7 @@
                     <pic:cNvPicPr/>
                   </pic:nvPicPr>
                   <pic:blipFill>
-                    <a:blip r:embed="rId7" cstate="print"/>
+                    <a:blip r:embed="rId10" cstate="print"/>
                     <a:stretch>
                       <a:fillRect/>
                     </a:stretch>
@@ -1304,7 +2954,7 @@
     </w:p>
     <w:p>
       <w:pPr>
-        <w:pStyle w:val="ListParagraph"/>
+        <w:pStyle w:val="Prrafodelista"/>
         <w:numPr>
           <w:ilvl w:val="1"/>
           <w:numId w:val="5"/>
@@ -1340,7 +2990,7 @@
     </w:p>
     <w:p>
       <w:pPr>
-        <w:pStyle w:val="ListParagraph"/>
+        <w:pStyle w:val="Prrafodelista"/>
         <w:numPr>
           <w:ilvl w:val="1"/>
           <w:numId w:val="5"/>
@@ -1657,7 +3307,6 @@
                 <w:b/>
                 <w:sz w:val="20"/>
               </w:rPr>
-              <w:lastRenderedPageBreak/>
               <w:t>PC2</w:t>
             </w:r>
           </w:p>
@@ -1775,7 +3424,7 @@
     </w:tbl>
     <w:p>
       <w:pPr>
-        <w:pStyle w:val="BodyText"/>
+        <w:pStyle w:val="Textoindependiente"/>
         <w:spacing w:line="264" w:lineRule="auto"/>
         <w:ind w:left="1727" w:right="617" w:hanging="181"/>
       </w:pPr>
@@ -1785,7 +3434,7 @@
     </w:p>
     <w:p>
       <w:pPr>
-        <w:pStyle w:val="ListParagraph"/>
+        <w:pStyle w:val="Prrafodelista"/>
         <w:numPr>
           <w:ilvl w:val="1"/>
           <w:numId w:val="5"/>
@@ -1821,7 +3470,7 @@
     </w:p>
     <w:p>
       <w:pPr>
-        <w:pStyle w:val="Heading3"/>
+        <w:pStyle w:val="Ttulo3"/>
         <w:numPr>
           <w:ilvl w:val="0"/>
           <w:numId w:val="5"/>
@@ -1831,10 +3480,12 @@
         </w:tabs>
         <w:ind w:hanging="361"/>
       </w:pPr>
+      <w:bookmarkStart w:id="6" w:name="_Toc33740348"/>
       <w:r>
         <w:rPr>
           <w:color w:val="90C226"/>
         </w:rPr>
+        <w:lastRenderedPageBreak/>
         <w:t>Configuración básica del</w:t>
       </w:r>
       <w:r>
@@ -1851,11 +3502,12 @@
         </w:rPr>
         <w:t>switch</w:t>
       </w:r>
+      <w:bookmarkEnd w:id="6"/>
       <w:proofErr w:type="spellEnd"/>
     </w:p>
     <w:p>
       <w:pPr>
-        <w:pStyle w:val="BodyText"/>
+        <w:pStyle w:val="Textoindependiente"/>
         <w:spacing w:line="264" w:lineRule="auto"/>
         <w:ind w:left="490" w:right="536"/>
       </w:pPr>
@@ -1868,10 +3520,18 @@
       </w:r>
       <w:proofErr w:type="spellEnd"/>
       <w:r>
-        <w:t xml:space="preserve">. El sistema operativo de los switches </w:t>
+        <w:t xml:space="preserve">. El sistema operativo de los </w:t>
       </w:r>
       <w:proofErr w:type="spellStart"/>
       <w:r>
+        <w:t>switches</w:t>
+      </w:r>
+      <w:proofErr w:type="spellEnd"/>
+      <w:r>
+        <w:t xml:space="preserve"> </w:t>
+      </w:r>
+      <w:proofErr w:type="spellStart"/>
+      <w:r>
         <w:t>Catalyst</w:t>
       </w:r>
       <w:proofErr w:type="spellEnd"/>
@@ -1881,7 +3541,7 @@
     </w:p>
     <w:p>
       <w:pPr>
-        <w:pStyle w:val="ListParagraph"/>
+        <w:pStyle w:val="Prrafodelista"/>
         <w:numPr>
           <w:ilvl w:val="1"/>
           <w:numId w:val="5"/>
@@ -1940,7 +3600,7 @@
     </w:p>
     <w:p>
       <w:pPr>
-        <w:pStyle w:val="ListParagraph"/>
+        <w:pStyle w:val="Prrafodelista"/>
         <w:numPr>
           <w:ilvl w:val="1"/>
           <w:numId w:val="5"/>
@@ -1977,7 +3637,7 @@
     </w:p>
     <w:p>
       <w:pPr>
-        <w:pStyle w:val="ListParagraph"/>
+        <w:pStyle w:val="Prrafodelista"/>
         <w:numPr>
           <w:ilvl w:val="1"/>
           <w:numId w:val="5"/>
@@ -2014,19 +3674,7 @@
     </w:p>
     <w:p>
       <w:pPr>
-        <w:rPr>
-          <w:sz w:val="20"/>
-        </w:rPr>
-        <w:sectPr>
-          <w:pgSz w:w="12240" w:h="15840"/>
-          <w:pgMar w:top="1380" w:right="960" w:bottom="280" w:left="1320" w:header="720" w:footer="720" w:gutter="0"/>
-          <w:cols w:space="720"/>
-        </w:sectPr>
-      </w:pPr>
-    </w:p>
-    <w:p>
-      <w:pPr>
-        <w:pStyle w:val="ListParagraph"/>
+        <w:pStyle w:val="Prrafodelista"/>
         <w:numPr>
           <w:ilvl w:val="1"/>
           <w:numId w:val="5"/>
@@ -2045,7 +3693,6 @@
         <w:rPr>
           <w:sz w:val="20"/>
         </w:rPr>
-        <w:lastRenderedPageBreak/>
         <w:t>Descripción de interfaces utilizadas. Ej. Conexión a computador</w:t>
       </w:r>
       <w:r>
@@ -2064,7 +3711,7 @@
     </w:p>
     <w:p>
       <w:pPr>
-        <w:pStyle w:val="ListParagraph"/>
+        <w:pStyle w:val="Prrafodelista"/>
         <w:numPr>
           <w:ilvl w:val="1"/>
           <w:numId w:val="5"/>
@@ -2101,7 +3748,7 @@
     </w:p>
     <w:p>
       <w:pPr>
-        <w:pStyle w:val="ListParagraph"/>
+        <w:pStyle w:val="Prrafodelista"/>
         <w:numPr>
           <w:ilvl w:val="2"/>
           <w:numId w:val="5"/>
@@ -2138,7 +3785,7 @@
     </w:p>
     <w:p>
       <w:pPr>
-        <w:pStyle w:val="ListParagraph"/>
+        <w:pStyle w:val="Prrafodelista"/>
         <w:numPr>
           <w:ilvl w:val="2"/>
           <w:numId w:val="5"/>
@@ -2177,7 +3824,7 @@
     </w:p>
     <w:p>
       <w:pPr>
-        <w:pStyle w:val="ListParagraph"/>
+        <w:pStyle w:val="Prrafodelista"/>
         <w:numPr>
           <w:ilvl w:val="2"/>
           <w:numId w:val="5"/>
@@ -2216,7 +3863,7 @@
     </w:p>
     <w:p>
       <w:pPr>
-        <w:pStyle w:val="BodyText"/>
+        <w:pStyle w:val="Textoindependiente"/>
         <w:spacing w:before="131"/>
         <w:ind w:left="490"/>
       </w:pPr>
@@ -2234,7 +3881,7 @@
     </w:p>
     <w:p>
       <w:pPr>
-        <w:pStyle w:val="ListParagraph"/>
+        <w:pStyle w:val="Prrafodelista"/>
         <w:numPr>
           <w:ilvl w:val="1"/>
           <w:numId w:val="5"/>
@@ -2321,7 +3968,7 @@
     </w:p>
     <w:p>
       <w:pPr>
-        <w:pStyle w:val="BodyText"/>
+        <w:pStyle w:val="Textoindependiente"/>
         <w:spacing w:before="10"/>
         <w:rPr>
           <w:sz w:val="18"/>
@@ -2350,7 +3997,7 @@
               <o:lock v:ext="edit" aspectratio="t"/>
             </v:shapetype>
             <v:shape id="_x0000_s1035" type="#_x0000_t75" style="position:absolute;left:2550;top:1514;width:7844;height:5234">
-              <v:imagedata r:id="rId8" o:title=""/>
+              <v:imagedata r:id="rId11" o:title=""/>
             </v:shape>
             <v:shape id="_x0000_s1034" type="#_x0000_t202" style="position:absolute;left:2016;top:263;width:8933;height:8703" filled="f" strokeweight=".48pt">
               <v:textbox inset="0,0,0,0">
@@ -2606,6 +4253,8 @@
           <w:sz w:val="18"/>
         </w:rPr>
         <w:sectPr>
+          <w:headerReference w:type="default" r:id="rId12"/>
+          <w:footerReference w:type="default" r:id="rId13"/>
           <w:pgSz w:w="12240" w:h="15840"/>
           <w:pgMar w:top="1380" w:right="960" w:bottom="280" w:left="1320" w:header="720" w:footer="720" w:gutter="0"/>
           <w:cols w:space="720"/>
@@ -2614,7 +4263,7 @@
     </w:p>
     <w:p>
       <w:pPr>
-        <w:pStyle w:val="BodyText"/>
+        <w:pStyle w:val="Textoindependiente"/>
       </w:pPr>
       <w:r>
         <w:lastRenderedPageBreak/>
@@ -2624,10 +4273,10 @@
               <v:path arrowok="t"/>
             </v:shape>
             <v:shape id="_x0000_s1031" type="#_x0000_t75" style="position:absolute;left:3947;top:1495;width:5028;height:4544">
-              <v:imagedata r:id="rId9" o:title=""/>
+              <v:imagedata r:id="rId14" o:title=""/>
             </v:shape>
             <v:shape id="_x0000_s1030" type="#_x0000_t75" style="position:absolute;left:3863;top:8221;width:5962;height:5760">
-              <v:imagedata r:id="rId10" o:title=""/>
+              <v:imagedata r:id="rId15" o:title=""/>
             </v:shape>
             <w10:wrap anchorx="page" anchory="page"/>
           </v:group>
@@ -2636,97 +4285,97 @@
     </w:p>
     <w:p>
       <w:pPr>
-        <w:pStyle w:val="BodyText"/>
-      </w:pPr>
-    </w:p>
-    <w:p>
-      <w:pPr>
-        <w:pStyle w:val="BodyText"/>
-      </w:pPr>
-    </w:p>
-    <w:p>
-      <w:pPr>
-        <w:pStyle w:val="BodyText"/>
-      </w:pPr>
-    </w:p>
-    <w:p>
-      <w:pPr>
-        <w:pStyle w:val="BodyText"/>
-      </w:pPr>
-    </w:p>
-    <w:p>
-      <w:pPr>
-        <w:pStyle w:val="BodyText"/>
-      </w:pPr>
-    </w:p>
-    <w:p>
-      <w:pPr>
-        <w:pStyle w:val="BodyText"/>
-      </w:pPr>
-    </w:p>
-    <w:p>
-      <w:pPr>
-        <w:pStyle w:val="BodyText"/>
-      </w:pPr>
-    </w:p>
-    <w:p>
-      <w:pPr>
-        <w:pStyle w:val="BodyText"/>
-      </w:pPr>
-    </w:p>
-    <w:p>
-      <w:pPr>
-        <w:pStyle w:val="BodyText"/>
-      </w:pPr>
-    </w:p>
-    <w:p>
-      <w:pPr>
-        <w:pStyle w:val="BodyText"/>
-      </w:pPr>
-    </w:p>
-    <w:p>
-      <w:pPr>
-        <w:pStyle w:val="BodyText"/>
-      </w:pPr>
-    </w:p>
-    <w:p>
-      <w:pPr>
-        <w:pStyle w:val="BodyText"/>
-      </w:pPr>
-    </w:p>
-    <w:p>
-      <w:pPr>
-        <w:pStyle w:val="BodyText"/>
-      </w:pPr>
-    </w:p>
-    <w:p>
-      <w:pPr>
-        <w:pStyle w:val="BodyText"/>
-      </w:pPr>
-    </w:p>
-    <w:p>
-      <w:pPr>
-        <w:pStyle w:val="BodyText"/>
-      </w:pPr>
-    </w:p>
-    <w:p>
-      <w:pPr>
-        <w:pStyle w:val="BodyText"/>
-      </w:pPr>
-    </w:p>
-    <w:p>
-      <w:pPr>
-        <w:pStyle w:val="BodyText"/>
-      </w:pPr>
-    </w:p>
-    <w:p>
-      <w:pPr>
-        <w:pStyle w:val="BodyText"/>
-      </w:pPr>
-    </w:p>
-    <w:p>
-      <w:pPr>
-        <w:pStyle w:val="BodyText"/>
+        <w:pStyle w:val="Textoindependiente"/>
+      </w:pPr>
+    </w:p>
+    <w:p>
+      <w:pPr>
+        <w:pStyle w:val="Textoindependiente"/>
+      </w:pPr>
+    </w:p>
+    <w:p>
+      <w:pPr>
+        <w:pStyle w:val="Textoindependiente"/>
+      </w:pPr>
+    </w:p>
+    <w:p>
+      <w:pPr>
+        <w:pStyle w:val="Textoindependiente"/>
+      </w:pPr>
+    </w:p>
+    <w:p>
+      <w:pPr>
+        <w:pStyle w:val="Textoindependiente"/>
+      </w:pPr>
+    </w:p>
+    <w:p>
+      <w:pPr>
+        <w:pStyle w:val="Textoindependiente"/>
+      </w:pPr>
+    </w:p>
+    <w:p>
+      <w:pPr>
+        <w:pStyle w:val="Textoindependiente"/>
+      </w:pPr>
+    </w:p>
+    <w:p>
+      <w:pPr>
+        <w:pStyle w:val="Textoindependiente"/>
+      </w:pPr>
+    </w:p>
+    <w:p>
+      <w:pPr>
+        <w:pStyle w:val="Textoindependiente"/>
+      </w:pPr>
+    </w:p>
+    <w:p>
+      <w:pPr>
+        <w:pStyle w:val="Textoindependiente"/>
+      </w:pPr>
+    </w:p>
+    <w:p>
+      <w:pPr>
+        <w:pStyle w:val="Textoindependiente"/>
+      </w:pPr>
+    </w:p>
+    <w:p>
+      <w:pPr>
+        <w:pStyle w:val="Textoindependiente"/>
+      </w:pPr>
+    </w:p>
+    <w:p>
+      <w:pPr>
+        <w:pStyle w:val="Textoindependiente"/>
+      </w:pPr>
+    </w:p>
+    <w:p>
+      <w:pPr>
+        <w:pStyle w:val="Textoindependiente"/>
+      </w:pPr>
+    </w:p>
+    <w:p>
+      <w:pPr>
+        <w:pStyle w:val="Textoindependiente"/>
+      </w:pPr>
+    </w:p>
+    <w:p>
+      <w:pPr>
+        <w:pStyle w:val="Textoindependiente"/>
+      </w:pPr>
+    </w:p>
+    <w:p>
+      <w:pPr>
+        <w:pStyle w:val="Textoindependiente"/>
+      </w:pPr>
+    </w:p>
+    <w:p>
+      <w:pPr>
+        <w:pStyle w:val="Textoindependiente"/>
+      </w:pPr>
+    </w:p>
+    <w:p>
+      <w:pPr>
+        <w:pStyle w:val="Textoindependiente"/>
         <w:spacing w:before="4"/>
         <w:rPr>
           <w:sz w:val="29"/>
@@ -2735,7 +4384,7 @@
     </w:p>
     <w:p>
       <w:pPr>
-        <w:pStyle w:val="ListParagraph"/>
+        <w:pStyle w:val="Prrafodelista"/>
         <w:numPr>
           <w:ilvl w:val="0"/>
           <w:numId w:val="3"/>
@@ -2981,7 +4630,7 @@
     </w:p>
     <w:p>
       <w:pPr>
-        <w:pStyle w:val="ListParagraph"/>
+        <w:pStyle w:val="Prrafodelista"/>
         <w:numPr>
           <w:ilvl w:val="0"/>
           <w:numId w:val="3"/>
@@ -3031,7 +4680,7 @@
     </w:p>
     <w:p>
       <w:pPr>
-        <w:pStyle w:val="BodyText"/>
+        <w:pStyle w:val="Textoindependiente"/>
         <w:rPr>
           <w:sz w:val="12"/>
         </w:rPr>
@@ -3039,7 +4688,7 @@
     </w:p>
     <w:p>
       <w:pPr>
-        <w:pStyle w:val="BodyText"/>
+        <w:pStyle w:val="Textoindependiente"/>
         <w:spacing w:before="102" w:line="232" w:lineRule="exact"/>
         <w:ind w:left="807"/>
       </w:pPr>
@@ -3054,7 +4703,7 @@
     </w:p>
     <w:p>
       <w:pPr>
-        <w:pStyle w:val="ListParagraph"/>
+        <w:pStyle w:val="Prrafodelista"/>
         <w:numPr>
           <w:ilvl w:val="1"/>
           <w:numId w:val="3"/>
@@ -3104,7 +4753,7 @@
     </w:p>
     <w:p>
       <w:pPr>
-        <w:pStyle w:val="ListParagraph"/>
+        <w:pStyle w:val="Prrafodelista"/>
         <w:numPr>
           <w:ilvl w:val="0"/>
           <w:numId w:val="3"/>
@@ -3142,7 +4791,7 @@
     </w:p>
     <w:p>
       <w:pPr>
-        <w:pStyle w:val="ListParagraph"/>
+        <w:pStyle w:val="Prrafodelista"/>
         <w:numPr>
           <w:ilvl w:val="0"/>
           <w:numId w:val="3"/>
@@ -3164,7 +4813,7 @@
               <w:txbxContent>
                 <w:p>
                   <w:pPr>
-                    <w:pStyle w:val="BodyText"/>
+                    <w:pStyle w:val="Textoindependiente"/>
                     <w:spacing w:line="244" w:lineRule="auto"/>
                     <w:ind w:left="260" w:right="2147"/>
                     <w:rPr>
@@ -3198,7 +4847,7 @@
                 </w:p>
                 <w:p>
                   <w:pPr>
-                    <w:pStyle w:val="BodyText"/>
+                    <w:pStyle w:val="Textoindependiente"/>
                     <w:ind w:left="260" w:right="5456"/>
                     <w:rPr>
                       <w:rFonts w:ascii="Arial"/>
@@ -3216,7 +4865,7 @@
                 </w:p>
                 <w:p>
                   <w:pPr>
-                    <w:pStyle w:val="BodyText"/>
+                    <w:pStyle w:val="Textoindependiente"/>
                     <w:spacing w:before="1" w:line="244" w:lineRule="auto"/>
                     <w:ind w:left="260" w:right="4882"/>
                     <w:rPr>
@@ -3530,7 +5179,7 @@
     </w:p>
     <w:p>
       <w:pPr>
-        <w:pStyle w:val="BodyText"/>
+        <w:pStyle w:val="Textoindependiente"/>
         <w:spacing w:before="8"/>
         <w:rPr>
           <w:sz w:val="10"/>
@@ -3539,7 +5188,7 @@
     </w:p>
     <w:p>
       <w:pPr>
-        <w:pStyle w:val="ListParagraph"/>
+        <w:pStyle w:val="Prrafodelista"/>
         <w:numPr>
           <w:ilvl w:val="0"/>
           <w:numId w:val="3"/>
@@ -3576,7 +5225,7 @@
     </w:p>
     <w:p>
       <w:pPr>
-        <w:pStyle w:val="ListParagraph"/>
+        <w:pStyle w:val="Prrafodelista"/>
         <w:numPr>
           <w:ilvl w:val="0"/>
           <w:numId w:val="2"/>
@@ -3613,7 +5262,7 @@
     </w:p>
     <w:p>
       <w:pPr>
-        <w:pStyle w:val="BodyText"/>
+        <w:pStyle w:val="Textoindependiente"/>
         <w:spacing w:before="2"/>
         <w:ind w:left="1918"/>
         <w:rPr>
@@ -3648,7 +5297,7 @@
     </w:p>
     <w:p>
       <w:pPr>
-        <w:pStyle w:val="BodyText"/>
+        <w:pStyle w:val="Textoindependiente"/>
         <w:spacing w:before="1"/>
         <w:rPr>
           <w:rFonts w:ascii="Arial"/>
@@ -3658,7 +5307,7 @@
     </w:p>
     <w:p>
       <w:pPr>
-        <w:pStyle w:val="ListParagraph"/>
+        <w:pStyle w:val="Prrafodelista"/>
         <w:numPr>
           <w:ilvl w:val="0"/>
           <w:numId w:val="2"/>
@@ -3694,7 +5343,7 @@
     </w:p>
     <w:p>
       <w:pPr>
-        <w:pStyle w:val="BodyText"/>
+        <w:pStyle w:val="Textoindependiente"/>
         <w:spacing w:before="2"/>
         <w:ind w:left="1918"/>
         <w:rPr>
@@ -3720,7 +5369,7 @@
     </w:p>
     <w:p>
       <w:pPr>
-        <w:pStyle w:val="BodyText"/>
+        <w:pStyle w:val="Textoindependiente"/>
         <w:spacing w:before="1"/>
         <w:rPr>
           <w:rFonts w:ascii="Arial"/>
@@ -3730,7 +5379,7 @@
     </w:p>
     <w:p>
       <w:pPr>
-        <w:pStyle w:val="ListParagraph"/>
+        <w:pStyle w:val="Prrafodelista"/>
         <w:numPr>
           <w:ilvl w:val="0"/>
           <w:numId w:val="2"/>
@@ -3774,7 +5423,7 @@
     </w:p>
     <w:p>
       <w:pPr>
-        <w:pStyle w:val="BodyText"/>
+        <w:pStyle w:val="Textoindependiente"/>
         <w:spacing w:before="7"/>
         <w:ind w:left="1918"/>
         <w:rPr>
@@ -3857,7 +5506,7 @@
     </w:p>
     <w:p>
       <w:pPr>
-        <w:pStyle w:val="BodyText"/>
+        <w:pStyle w:val="Textoindependiente"/>
         <w:rPr>
           <w:rFonts w:ascii="Arial"/>
           <w:sz w:val="25"/>
@@ -3866,7 +5515,7 @@
     </w:p>
     <w:p>
       <w:pPr>
-        <w:pStyle w:val="ListParagraph"/>
+        <w:pStyle w:val="Prrafodelista"/>
         <w:numPr>
           <w:ilvl w:val="0"/>
           <w:numId w:val="2"/>
@@ -3973,7 +5622,7 @@
     </w:p>
     <w:p>
       <w:pPr>
-        <w:pStyle w:val="BodyText"/>
+        <w:pStyle w:val="Textoindependiente"/>
         <w:spacing w:before="1"/>
         <w:rPr>
           <w:rFonts w:ascii="Arial"/>
@@ -3984,7 +5633,7 @@
     </w:p>
     <w:p>
       <w:pPr>
-        <w:pStyle w:val="ListParagraph"/>
+        <w:pStyle w:val="Prrafodelista"/>
         <w:numPr>
           <w:ilvl w:val="0"/>
           <w:numId w:val="2"/>
@@ -4139,7 +5788,7 @@
     </w:p>
     <w:p>
       <w:pPr>
-        <w:pStyle w:val="BodyText"/>
+        <w:pStyle w:val="Textoindependiente"/>
         <w:spacing w:before="7" w:line="271" w:lineRule="auto"/>
         <w:ind w:left="1918" w:right="3090"/>
         <w:rPr>
@@ -4221,7 +5870,7 @@
     </w:p>
     <w:p>
       <w:pPr>
-        <w:pStyle w:val="BodyText"/>
+        <w:pStyle w:val="Textoindependiente"/>
         <w:spacing w:line="273" w:lineRule="auto"/>
         <w:ind w:left="1918" w:right="3893"/>
         <w:rPr>
@@ -4380,7 +6029,7 @@
     </w:p>
     <w:p>
       <w:pPr>
-        <w:pStyle w:val="BodyText"/>
+        <w:pStyle w:val="Textoindependiente"/>
         <w:spacing w:line="229" w:lineRule="exact"/>
         <w:ind w:left="1918"/>
         <w:rPr>
@@ -4447,7 +6096,7 @@
     </w:p>
     <w:p>
       <w:pPr>
-        <w:pStyle w:val="BodyText"/>
+        <w:pStyle w:val="Textoindependiente"/>
         <w:spacing w:before="6"/>
         <w:rPr>
           <w:rFonts w:ascii="Arial"/>
@@ -4457,7 +6106,7 @@
     </w:p>
     <w:p>
       <w:pPr>
-        <w:pStyle w:val="ListParagraph"/>
+        <w:pStyle w:val="Prrafodelista"/>
         <w:numPr>
           <w:ilvl w:val="0"/>
           <w:numId w:val="2"/>
@@ -4494,7 +6143,7 @@
     </w:p>
     <w:p>
       <w:pPr>
-        <w:pStyle w:val="BodyText"/>
+        <w:pStyle w:val="Textoindependiente"/>
         <w:spacing w:before="6"/>
         <w:ind w:left="1918"/>
         <w:rPr>
@@ -4535,7 +6184,7 @@
     </w:p>
     <w:p>
       <w:pPr>
-        <w:pStyle w:val="BodyText"/>
+        <w:pStyle w:val="Textoindependiente"/>
         <w:spacing w:before="7"/>
         <w:rPr>
           <w:sz w:val="24"/>
@@ -4545,7 +6194,7 @@
     </w:p>
     <w:p>
       <w:pPr>
-        <w:pStyle w:val="ListParagraph"/>
+        <w:pStyle w:val="Prrafodelista"/>
         <w:numPr>
           <w:ilvl w:val="0"/>
           <w:numId w:val="2"/>
@@ -4672,7 +6321,7 @@
     </w:p>
     <w:p>
       <w:pPr>
-        <w:pStyle w:val="BodyText"/>
+        <w:pStyle w:val="Textoindependiente"/>
         <w:spacing w:before="1"/>
         <w:rPr>
           <w:sz w:val="23"/>
@@ -4681,7 +6330,7 @@
     </w:p>
     <w:p>
       <w:pPr>
-        <w:pStyle w:val="ListParagraph"/>
+        <w:pStyle w:val="Prrafodelista"/>
         <w:numPr>
           <w:ilvl w:val="0"/>
           <w:numId w:val="2"/>
@@ -4743,7 +6392,7 @@
     </w:p>
     <w:p>
       <w:pPr>
-        <w:pStyle w:val="BodyText"/>
+        <w:pStyle w:val="Textoindependiente"/>
         <w:spacing w:before="15"/>
         <w:ind w:left="1918"/>
       </w:pPr>
@@ -4771,7 +6420,7 @@
     </w:p>
     <w:p>
       <w:pPr>
-        <w:pStyle w:val="BodyText"/>
+        <w:pStyle w:val="Textoindependiente"/>
         <w:spacing w:before="2"/>
         <w:rPr>
           <w:sz w:val="24"/>
@@ -4780,7 +6429,7 @@
     </w:p>
     <w:p>
       <w:pPr>
-        <w:pStyle w:val="ListParagraph"/>
+        <w:pStyle w:val="Prrafodelista"/>
         <w:numPr>
           <w:ilvl w:val="0"/>
           <w:numId w:val="2"/>
@@ -4816,7 +6465,7 @@
     </w:p>
     <w:p>
       <w:pPr>
-        <w:pStyle w:val="BodyText"/>
+        <w:pStyle w:val="Textoindependiente"/>
         <w:spacing w:before="2"/>
         <w:ind w:left="1918"/>
         <w:rPr>
@@ -4863,7 +6512,7 @@
     </w:p>
     <w:p>
       <w:pPr>
-        <w:pStyle w:val="ListParagraph"/>
+        <w:pStyle w:val="Prrafodelista"/>
         <w:numPr>
           <w:ilvl w:val="0"/>
           <w:numId w:val="2"/>
@@ -4901,7 +6550,7 @@
     </w:p>
     <w:p>
       <w:pPr>
-        <w:pStyle w:val="BodyText"/>
+        <w:pStyle w:val="Textoindependiente"/>
         <w:spacing w:before="7" w:line="273" w:lineRule="auto"/>
         <w:ind w:left="1973" w:right="3880"/>
       </w:pPr>
@@ -4939,7 +6588,7 @@
     </w:p>
     <w:p>
       <w:pPr>
-        <w:pStyle w:val="BodyText"/>
+        <w:pStyle w:val="Textoindependiente"/>
         <w:spacing w:before="7" w:line="273" w:lineRule="auto"/>
         <w:ind w:left="720" w:right="3880"/>
       </w:pPr>
@@ -4957,7 +6606,7 @@
     </w:p>
     <w:p>
       <w:pPr>
-        <w:pStyle w:val="BodyText"/>
+        <w:pStyle w:val="Textoindependiente"/>
         <w:spacing w:before="7" w:line="273" w:lineRule="auto"/>
         <w:ind w:left="1973" w:right="3880"/>
       </w:pPr>
@@ -4981,7 +6630,7 @@
                     <pic:cNvPicPr/>
                   </pic:nvPicPr>
                   <pic:blipFill>
-                    <a:blip r:embed="rId11"/>
+                    <a:blip r:embed="rId16"/>
                     <a:stretch>
                       <a:fillRect/>
                     </a:stretch>
@@ -5004,7 +6653,7 @@
     </w:p>
     <w:p>
       <w:pPr>
-        <w:pStyle w:val="BodyText"/>
+        <w:pStyle w:val="Textoindependiente"/>
         <w:spacing w:before="7" w:line="273" w:lineRule="auto"/>
         <w:ind w:left="1973" w:right="3880"/>
       </w:pPr>
@@ -5022,7 +6671,7 @@
     </w:p>
     <w:p>
       <w:pPr>
-        <w:pStyle w:val="BodyText"/>
+        <w:pStyle w:val="Textoindependiente"/>
         <w:spacing w:before="7" w:line="273" w:lineRule="auto"/>
         <w:ind w:left="1973" w:right="3880"/>
       </w:pPr>
@@ -5046,7 +6695,7 @@
                     <pic:cNvPicPr/>
                   </pic:nvPicPr>
                   <pic:blipFill>
-                    <a:blip r:embed="rId12"/>
+                    <a:blip r:embed="rId17"/>
                     <a:stretch>
                       <a:fillRect/>
                     </a:stretch>
@@ -5069,7 +6718,7 @@
     </w:p>
     <w:p>
       <w:pPr>
-        <w:pStyle w:val="ListParagraph"/>
+        <w:pStyle w:val="Prrafodelista"/>
         <w:numPr>
           <w:ilvl w:val="0"/>
           <w:numId w:val="3"/>
@@ -5088,6 +6737,7 @@
         <w:rPr>
           <w:sz w:val="20"/>
         </w:rPr>
+        <w:lastRenderedPageBreak/>
         <w:t>Muestre al profesor su</w:t>
       </w:r>
       <w:r>
@@ -5142,7 +6792,7 @@
     </w:p>
     <w:p>
       <w:pPr>
-        <w:pStyle w:val="Heading3"/>
+        <w:pStyle w:val="Ttulo3"/>
         <w:numPr>
           <w:ilvl w:val="0"/>
           <w:numId w:val="5"/>
@@ -5152,11 +6802,11 @@
         </w:tabs>
         <w:ind w:hanging="361"/>
       </w:pPr>
+      <w:bookmarkStart w:id="7" w:name="_Toc33740349"/>
       <w:r>
         <w:rPr>
           <w:color w:val="90C226"/>
         </w:rPr>
-        <w:lastRenderedPageBreak/>
         <w:t>Revisión de</w:t>
       </w:r>
       <w:r>
@@ -5173,11 +6823,12 @@
         </w:rPr>
         <w:t>frames</w:t>
       </w:r>
+      <w:bookmarkEnd w:id="7"/>
       <w:proofErr w:type="spellEnd"/>
     </w:p>
     <w:p>
       <w:pPr>
-        <w:pStyle w:val="BodyText"/>
+        <w:pStyle w:val="Textoindependiente"/>
         <w:spacing w:line="264" w:lineRule="auto"/>
         <w:ind w:left="490"/>
       </w:pPr>
@@ -5203,7 +6854,7 @@
     </w:p>
     <w:p>
       <w:pPr>
-        <w:pStyle w:val="BodyText"/>
+        <w:pStyle w:val="Textoindependiente"/>
         <w:spacing w:line="264" w:lineRule="auto"/>
         <w:ind w:left="490"/>
       </w:pPr>
@@ -5227,7 +6878,7 @@
                     <pic:cNvPicPr/>
                   </pic:nvPicPr>
                   <pic:blipFill>
-                    <a:blip r:embed="rId13"/>
+                    <a:blip r:embed="rId18"/>
                     <a:stretch>
                       <a:fillRect/>
                     </a:stretch>
@@ -5250,7 +6901,7 @@
     </w:p>
     <w:p>
       <w:pPr>
-        <w:pStyle w:val="BodyText"/>
+        <w:pStyle w:val="Textoindependiente"/>
         <w:spacing w:line="264" w:lineRule="auto"/>
         <w:ind w:left="490"/>
       </w:pPr>
@@ -5274,7 +6925,7 @@
                     <pic:cNvPicPr/>
                   </pic:nvPicPr>
                   <pic:blipFill>
-                    <a:blip r:embed="rId14"/>
+                    <a:blip r:embed="rId19"/>
                     <a:stretch>
                       <a:fillRect/>
                     </a:stretch>
@@ -5297,70 +6948,70 @@
     </w:p>
     <w:p>
       <w:pPr>
-        <w:pStyle w:val="BodyText"/>
+        <w:pStyle w:val="Textoindependiente"/>
         <w:spacing w:line="264" w:lineRule="auto"/>
         <w:ind w:left="490"/>
       </w:pPr>
     </w:p>
     <w:p>
       <w:pPr>
-        <w:pStyle w:val="BodyText"/>
+        <w:pStyle w:val="Textoindependiente"/>
         <w:spacing w:line="264" w:lineRule="auto"/>
         <w:ind w:left="490"/>
       </w:pPr>
     </w:p>
     <w:p>
       <w:pPr>
-        <w:pStyle w:val="BodyText"/>
+        <w:pStyle w:val="Textoindependiente"/>
         <w:spacing w:line="264" w:lineRule="auto"/>
         <w:ind w:left="490"/>
       </w:pPr>
     </w:p>
     <w:p>
       <w:pPr>
-        <w:pStyle w:val="BodyText"/>
+        <w:pStyle w:val="Textoindependiente"/>
         <w:spacing w:line="264" w:lineRule="auto"/>
         <w:ind w:left="490"/>
       </w:pPr>
     </w:p>
     <w:p>
       <w:pPr>
-        <w:pStyle w:val="BodyText"/>
+        <w:pStyle w:val="Textoindependiente"/>
         <w:spacing w:line="264" w:lineRule="auto"/>
         <w:ind w:left="490"/>
       </w:pPr>
     </w:p>
     <w:p>
       <w:pPr>
-        <w:pStyle w:val="BodyText"/>
+        <w:pStyle w:val="Textoindependiente"/>
         <w:spacing w:line="264" w:lineRule="auto"/>
         <w:ind w:left="490"/>
       </w:pPr>
     </w:p>
     <w:p>
       <w:pPr>
-        <w:pStyle w:val="BodyText"/>
+        <w:pStyle w:val="Textoindependiente"/>
         <w:spacing w:line="264" w:lineRule="auto"/>
         <w:ind w:left="490"/>
       </w:pPr>
     </w:p>
     <w:p>
       <w:pPr>
-        <w:pStyle w:val="BodyText"/>
+        <w:pStyle w:val="Textoindependiente"/>
         <w:spacing w:line="264" w:lineRule="auto"/>
         <w:ind w:left="490"/>
       </w:pPr>
     </w:p>
     <w:p>
       <w:pPr>
-        <w:pStyle w:val="BodyText"/>
+        <w:pStyle w:val="Textoindependiente"/>
         <w:spacing w:line="264" w:lineRule="auto"/>
         <w:ind w:left="490"/>
       </w:pPr>
     </w:p>
     <w:p>
       <w:pPr>
-        <w:pStyle w:val="Heading3"/>
+        <w:pStyle w:val="Ttulo3"/>
         <w:numPr>
           <w:ilvl w:val="0"/>
           <w:numId w:val="5"/>
@@ -5371,11 +7022,11 @@
         <w:spacing w:before="162"/>
         <w:ind w:hanging="361"/>
       </w:pPr>
+      <w:bookmarkStart w:id="8" w:name="_Toc33740350"/>
       <w:r>
         <w:rPr>
           <w:color w:val="90C226"/>
         </w:rPr>
-        <w:lastRenderedPageBreak/>
         <w:t>Redes más</w:t>
       </w:r>
       <w:r>
@@ -5391,10 +7042,11 @@
         </w:rPr>
         <w:t>grandes</w:t>
       </w:r>
-    </w:p>
-    <w:p>
-      <w:pPr>
-        <w:pStyle w:val="BodyText"/>
+      <w:bookmarkEnd w:id="8"/>
+    </w:p>
+    <w:p>
+      <w:pPr>
+        <w:pStyle w:val="Textoindependiente"/>
         <w:ind w:left="490"/>
       </w:pPr>
       <w:r>
@@ -5403,12 +7055,12 @@
     </w:p>
     <w:p>
       <w:pPr>
-        <w:pStyle w:val="BodyText"/>
-      </w:pPr>
-    </w:p>
-    <w:p>
-      <w:pPr>
-        <w:pStyle w:val="BodyText"/>
+        <w:pStyle w:val="Textoindependiente"/>
+      </w:pPr>
+    </w:p>
+    <w:p>
+      <w:pPr>
+        <w:pStyle w:val="Textoindependiente"/>
         <w:spacing w:before="3"/>
         <w:rPr>
           <w:sz w:val="21"/>
@@ -5419,7 +7071,7 @@
           <w:noProof/>
         </w:rPr>
         <w:drawing>
-          <wp:anchor distT="0" distB="0" distL="0" distR="0" simplePos="0" relativeHeight="8" behindDoc="0" locked="0" layoutInCell="1" allowOverlap="1">
+          <wp:anchor distT="0" distB="0" distL="0" distR="0" simplePos="0" relativeHeight="251656192" behindDoc="0" locked="0" layoutInCell="1" allowOverlap="1">
             <wp:simplePos x="0" y="0"/>
             <wp:positionH relativeFrom="page">
               <wp:posOffset>1150619</wp:posOffset>
@@ -5442,7 +7094,7 @@
                     <pic:cNvPicPr/>
                   </pic:nvPicPr>
                   <pic:blipFill>
-                    <a:blip r:embed="rId15" cstate="print"/>
+                    <a:blip r:embed="rId20" cstate="print"/>
                     <a:stretch>
                       <a:fillRect/>
                     </a:stretch>
@@ -5465,7 +7117,7 @@
     </w:p>
     <w:p>
       <w:pPr>
-        <w:pStyle w:val="BodyText"/>
+        <w:pStyle w:val="Textoindependiente"/>
         <w:spacing w:before="4"/>
         <w:rPr>
           <w:sz w:val="23"/>
@@ -5474,7 +7126,7 @@
     </w:p>
     <w:p>
       <w:pPr>
-        <w:pStyle w:val="ListParagraph"/>
+        <w:pStyle w:val="Prrafodelista"/>
         <w:numPr>
           <w:ilvl w:val="1"/>
           <w:numId w:val="5"/>
@@ -5510,7 +7162,7 @@
     </w:p>
     <w:p>
       <w:pPr>
-        <w:pStyle w:val="ListParagraph"/>
+        <w:pStyle w:val="Prrafodelista"/>
         <w:numPr>
           <w:ilvl w:val="1"/>
           <w:numId w:val="5"/>
@@ -5547,7 +7199,7 @@
     </w:p>
     <w:p>
       <w:pPr>
-        <w:pStyle w:val="BodyText"/>
+        <w:pStyle w:val="Textoindependiente"/>
         <w:rPr>
           <w:sz w:val="24"/>
         </w:rPr>
@@ -5555,7 +7207,7 @@
     </w:p>
     <w:p>
       <w:pPr>
-        <w:pStyle w:val="Heading3"/>
+        <w:pStyle w:val="Ttulo3"/>
         <w:numPr>
           <w:ilvl w:val="0"/>
           <w:numId w:val="5"/>
@@ -5566,16 +7218,18 @@
         <w:spacing w:before="158"/>
         <w:ind w:hanging="361"/>
       </w:pPr>
+      <w:bookmarkStart w:id="9" w:name="_Toc33740351"/>
       <w:r>
         <w:rPr>
           <w:color w:val="90C226"/>
         </w:rPr>
         <w:t>Cierre</w:t>
       </w:r>
-    </w:p>
-    <w:p>
-      <w:pPr>
-        <w:pStyle w:val="BodyText"/>
+      <w:bookmarkEnd w:id="9"/>
+    </w:p>
+    <w:p>
+      <w:pPr>
+        <w:pStyle w:val="Textoindependiente"/>
         <w:spacing w:line="264" w:lineRule="auto"/>
         <w:ind w:left="490" w:right="617"/>
       </w:pPr>
@@ -5593,7 +7247,7 @@
     </w:p>
     <w:p>
       <w:pPr>
-        <w:pStyle w:val="BodyText"/>
+        <w:pStyle w:val="Textoindependiente"/>
         <w:rPr>
           <w:sz w:val="22"/>
         </w:rPr>
@@ -5601,19 +7255,21 @@
     </w:p>
     <w:p>
       <w:pPr>
-        <w:pStyle w:val="Heading2"/>
+        <w:pStyle w:val="Ttulo2"/>
         <w:spacing w:before="148"/>
       </w:pPr>
+      <w:bookmarkStart w:id="10" w:name="_Toc33740352"/>
       <w:r>
         <w:rPr>
           <w:color w:val="90C226"/>
         </w:rPr>
         <w:t>Simulación</w:t>
       </w:r>
-    </w:p>
-    <w:p>
-      <w:pPr>
-        <w:pStyle w:val="BodyText"/>
+      <w:bookmarkEnd w:id="10"/>
+    </w:p>
+    <w:p>
+      <w:pPr>
+        <w:pStyle w:val="Textoindependiente"/>
         <w:spacing w:line="20" w:lineRule="exact"/>
         <w:ind w:left="101"/>
         <w:rPr>
@@ -5639,7 +7295,7 @@
     </w:p>
     <w:p>
       <w:pPr>
-        <w:pStyle w:val="BodyText"/>
+        <w:pStyle w:val="Textoindependiente"/>
         <w:spacing w:before="27" w:line="264" w:lineRule="auto"/>
         <w:ind w:left="130" w:right="420"/>
       </w:pPr>
@@ -5953,7 +7609,7 @@
     </w:p>
     <w:p>
       <w:pPr>
-        <w:pStyle w:val="BodyText"/>
+        <w:pStyle w:val="Textoindependiente"/>
         <w:ind w:left="237"/>
       </w:pPr>
       <w:r>
@@ -5977,7 +7633,7 @@
                     <pic:cNvPicPr/>
                   </pic:nvPicPr>
                   <pic:blipFill>
-                    <a:blip r:embed="rId16" cstate="print"/>
+                    <a:blip r:embed="rId21" cstate="print"/>
                     <a:stretch>
                       <a:fillRect/>
                     </a:stretch>
@@ -6000,7 +7656,7 @@
     </w:p>
     <w:p>
       <w:pPr>
-        <w:pStyle w:val="ListParagraph"/>
+        <w:pStyle w:val="Prrafodelista"/>
         <w:numPr>
           <w:ilvl w:val="0"/>
           <w:numId w:val="1"/>
@@ -6036,7 +7692,7 @@
     </w:p>
     <w:p>
       <w:pPr>
-        <w:pStyle w:val="ListParagraph"/>
+        <w:pStyle w:val="Prrafodelista"/>
         <w:numPr>
           <w:ilvl w:val="0"/>
           <w:numId w:val="1"/>
@@ -6072,7 +7728,7 @@
     </w:p>
     <w:p>
       <w:pPr>
-        <w:pStyle w:val="BodyText"/>
+        <w:pStyle w:val="Textoindependiente"/>
         <w:spacing w:before="137" w:line="244" w:lineRule="auto"/>
         <w:ind w:left="1546" w:right="3090"/>
         <w:rPr>
@@ -6089,7 +7745,7 @@
     </w:p>
     <w:p>
       <w:pPr>
-        <w:pStyle w:val="BodyText"/>
+        <w:pStyle w:val="Textoindependiente"/>
         <w:spacing w:before="2"/>
         <w:ind w:left="1546"/>
         <w:rPr>
@@ -6159,7 +7815,7 @@
     </w:p>
     <w:p>
       <w:pPr>
-        <w:pStyle w:val="ListParagraph"/>
+        <w:pStyle w:val="Prrafodelista"/>
         <w:numPr>
           <w:ilvl w:val="0"/>
           <w:numId w:val="1"/>
@@ -6195,7 +7851,7 @@
     </w:p>
     <w:p>
       <w:pPr>
-        <w:pStyle w:val="ListParagraph"/>
+        <w:pStyle w:val="Prrafodelista"/>
         <w:numPr>
           <w:ilvl w:val="0"/>
           <w:numId w:val="1"/>
@@ -6247,7 +7903,7 @@
     </w:p>
     <w:p>
       <w:pPr>
-        <w:pStyle w:val="ListParagraph"/>
+        <w:pStyle w:val="Prrafodelista"/>
         <w:numPr>
           <w:ilvl w:val="1"/>
           <w:numId w:val="1"/>
@@ -6267,7 +7923,7 @@
           <w:sz w:val="20"/>
         </w:rPr>
         <w:drawing>
-          <wp:anchor distT="0" distB="0" distL="114300" distR="114300" simplePos="0" relativeHeight="251656704" behindDoc="0" locked="0" layoutInCell="1" allowOverlap="1">
+          <wp:anchor distT="0" distB="0" distL="114300" distR="114300" simplePos="0" relativeHeight="251657216" behindDoc="0" locked="0" layoutInCell="1" allowOverlap="1">
             <wp:simplePos x="0" y="0"/>
             <wp:positionH relativeFrom="column">
               <wp:posOffset>1276350</wp:posOffset>
@@ -6290,7 +7946,7 @@
                     <pic:cNvPicPr/>
                   </pic:nvPicPr>
                   <pic:blipFill>
-                    <a:blip r:embed="rId17">
+                    <a:blip r:embed="rId22">
                       <a:extLst>
                         <a:ext uri="{28A0092B-C50C-407E-A947-70E740481C1C}">
                           <a14:useLocalDpi xmlns:a14="http://schemas.microsoft.com/office/drawing/2010/main" val="0"/>
@@ -6344,7 +8000,7 @@
     </w:p>
     <w:p>
       <w:pPr>
-        <w:pStyle w:val="ListParagraph"/>
+        <w:pStyle w:val="Prrafodelista"/>
         <w:tabs>
           <w:tab w:val="left" w:pos="1919"/>
         </w:tabs>
@@ -6361,7 +8017,7 @@
         </w:rPr>
         <w:lastRenderedPageBreak/>
         <w:drawing>
-          <wp:anchor distT="0" distB="0" distL="114300" distR="114300" simplePos="0" relativeHeight="251659776" behindDoc="0" locked="0" layoutInCell="1" allowOverlap="1">
+          <wp:anchor distT="0" distB="0" distL="114300" distR="114300" simplePos="0" relativeHeight="251661312" behindDoc="0" locked="0" layoutInCell="1" allowOverlap="1">
             <wp:simplePos x="0" y="0"/>
             <wp:positionH relativeFrom="column">
               <wp:posOffset>1333500</wp:posOffset>
@@ -6384,7 +8040,7 @@
                     <pic:cNvPicPr/>
                   </pic:nvPicPr>
                   <pic:blipFill>
-                    <a:blip r:embed="rId18">
+                    <a:blip r:embed="rId23">
                       <a:extLst>
                         <a:ext uri="{28A0092B-C50C-407E-A947-70E740481C1C}">
                           <a14:useLocalDpi xmlns:a14="http://schemas.microsoft.com/office/drawing/2010/main" val="0"/>
@@ -6419,7 +8075,7 @@
     </w:p>
     <w:p>
       <w:pPr>
-        <w:pStyle w:val="ListParagraph"/>
+        <w:pStyle w:val="Prrafodelista"/>
         <w:tabs>
           <w:tab w:val="left" w:pos="1919"/>
         </w:tabs>
@@ -6432,7 +8088,7 @@
     </w:p>
     <w:p>
       <w:pPr>
-        <w:pStyle w:val="ListParagraph"/>
+        <w:pStyle w:val="Prrafodelista"/>
         <w:numPr>
           <w:ilvl w:val="1"/>
           <w:numId w:val="1"/>
@@ -6468,7 +8124,7 @@
     </w:p>
     <w:p>
       <w:pPr>
-        <w:pStyle w:val="ListParagraph"/>
+        <w:pStyle w:val="Prrafodelista"/>
         <w:tabs>
           <w:tab w:val="left" w:pos="1919"/>
         </w:tabs>
@@ -6483,6 +8139,7 @@
           <w:noProof/>
           <w:sz w:val="20"/>
         </w:rPr>
+        <w:lastRenderedPageBreak/>
         <w:drawing>
           <wp:inline distT="0" distB="0" distL="0" distR="0">
             <wp:extent cx="3974041" cy="4038600"/>
@@ -6499,7 +8156,7 @@
                     <pic:cNvPicPr/>
                   </pic:nvPicPr>
                   <pic:blipFill>
-                    <a:blip r:embed="rId19">
+                    <a:blip r:embed="rId24">
                       <a:extLst>
                         <a:ext uri="{28A0092B-C50C-407E-A947-70E740481C1C}">
                           <a14:useLocalDpi xmlns:a14="http://schemas.microsoft.com/office/drawing/2010/main" val="0"/>
@@ -6528,7 +8185,7 @@
     </w:p>
     <w:p>
       <w:pPr>
-        <w:pStyle w:val="ListParagraph"/>
+        <w:pStyle w:val="Prrafodelista"/>
         <w:ind w:left="2279"/>
         <w:rPr>
           <w:sz w:val="20"/>
@@ -6537,7 +8194,7 @@
     </w:p>
     <w:p>
       <w:pPr>
-        <w:pStyle w:val="ListParagraph"/>
+        <w:pStyle w:val="Prrafodelista"/>
         <w:tabs>
           <w:tab w:val="left" w:pos="1919"/>
         </w:tabs>
@@ -6569,7 +8226,7 @@
                     <pic:cNvPicPr/>
                   </pic:nvPicPr>
                   <pic:blipFill>
-                    <a:blip r:embed="rId20">
+                    <a:blip r:embed="rId25">
                       <a:extLst>
                         <a:ext uri="{28A0092B-C50C-407E-A947-70E740481C1C}">
                           <a14:useLocalDpi xmlns:a14="http://schemas.microsoft.com/office/drawing/2010/main" val="0"/>
@@ -6598,7 +8255,7 @@
     </w:p>
     <w:p>
       <w:pPr>
-        <w:pStyle w:val="ListParagraph"/>
+        <w:pStyle w:val="Prrafodelista"/>
         <w:numPr>
           <w:ilvl w:val="1"/>
           <w:numId w:val="1"/>
@@ -6634,7 +8291,7 @@
     </w:p>
     <w:p>
       <w:pPr>
-        <w:pStyle w:val="ListParagraph"/>
+        <w:pStyle w:val="Prrafodelista"/>
         <w:tabs>
           <w:tab w:val="left" w:pos="1919"/>
         </w:tabs>
@@ -6649,6 +8306,7 @@
           <w:noProof/>
           <w:sz w:val="20"/>
         </w:rPr>
+        <w:lastRenderedPageBreak/>
         <w:drawing>
           <wp:inline distT="0" distB="0" distL="0" distR="0">
             <wp:extent cx="3648075" cy="3733834"/>
@@ -6665,7 +8323,7 @@
                     <pic:cNvPicPr/>
                   </pic:nvPicPr>
                   <pic:blipFill>
-                    <a:blip r:embed="rId21">
+                    <a:blip r:embed="rId26">
                       <a:extLst>
                         <a:ext uri="{28A0092B-C50C-407E-A947-70E740481C1C}">
                           <a14:useLocalDpi xmlns:a14="http://schemas.microsoft.com/office/drawing/2010/main" val="0"/>
@@ -6694,7 +8352,7 @@
     </w:p>
     <w:p>
       <w:pPr>
-        <w:pStyle w:val="ListParagraph"/>
+        <w:pStyle w:val="Prrafodelista"/>
         <w:tabs>
           <w:tab w:val="left" w:pos="1919"/>
         </w:tabs>
@@ -6707,7 +8365,7 @@
     </w:p>
     <w:p>
       <w:pPr>
-        <w:pStyle w:val="ListParagraph"/>
+        <w:pStyle w:val="Prrafodelista"/>
         <w:tabs>
           <w:tab w:val="left" w:pos="1919"/>
         </w:tabs>
@@ -6739,7 +8397,7 @@
                     <pic:cNvPicPr/>
                   </pic:nvPicPr>
                   <pic:blipFill>
-                    <a:blip r:embed="rId22">
+                    <a:blip r:embed="rId27">
                       <a:extLst>
                         <a:ext uri="{28A0092B-C50C-407E-A947-70E740481C1C}">
                           <a14:useLocalDpi xmlns:a14="http://schemas.microsoft.com/office/drawing/2010/main" val="0"/>
@@ -6768,7 +8426,7 @@
     </w:p>
     <w:p>
       <w:pPr>
-        <w:pStyle w:val="ListParagraph"/>
+        <w:pStyle w:val="Prrafodelista"/>
         <w:tabs>
           <w:tab w:val="left" w:pos="1919"/>
         </w:tabs>
@@ -6781,7 +8439,7 @@
     </w:p>
     <w:p>
       <w:pPr>
-        <w:pStyle w:val="ListParagraph"/>
+        <w:pStyle w:val="Prrafodelista"/>
         <w:numPr>
           <w:ilvl w:val="1"/>
           <w:numId w:val="1"/>
@@ -6817,7 +8475,7 @@
     </w:p>
     <w:p>
       <w:pPr>
-        <w:pStyle w:val="ListParagraph"/>
+        <w:pStyle w:val="Prrafodelista"/>
         <w:tabs>
           <w:tab w:val="left" w:pos="1919"/>
         </w:tabs>
@@ -6849,7 +8507,7 @@
                     <pic:cNvPicPr/>
                   </pic:nvPicPr>
                   <pic:blipFill>
-                    <a:blip r:embed="rId23">
+                    <a:blip r:embed="rId28">
                       <a:extLst>
                         <a:ext uri="{28A0092B-C50C-407E-A947-70E740481C1C}">
                           <a14:useLocalDpi xmlns:a14="http://schemas.microsoft.com/office/drawing/2010/main" val="0"/>
@@ -6878,7 +8536,7 @@
     </w:p>
     <w:p>
       <w:pPr>
-        <w:pStyle w:val="ListParagraph"/>
+        <w:pStyle w:val="Prrafodelista"/>
         <w:tabs>
           <w:tab w:val="left" w:pos="1919"/>
         </w:tabs>
@@ -6893,6 +8551,7 @@
           <w:noProof/>
           <w:sz w:val="20"/>
         </w:rPr>
+        <w:lastRenderedPageBreak/>
         <w:drawing>
           <wp:inline distT="0" distB="0" distL="0" distR="0">
             <wp:extent cx="3962920" cy="4844294"/>
@@ -6909,7 +8568,7 @@
                     <pic:cNvPicPr/>
                   </pic:nvPicPr>
                   <pic:blipFill>
-                    <a:blip r:embed="rId24">
+                    <a:blip r:embed="rId29">
                       <a:extLst>
                         <a:ext uri="{28A0092B-C50C-407E-A947-70E740481C1C}">
                           <a14:useLocalDpi xmlns:a14="http://schemas.microsoft.com/office/drawing/2010/main" val="0"/>
@@ -6946,25 +8605,294 @@
           <w:sz w:val="20"/>
         </w:rPr>
       </w:pPr>
-    </w:p>
-    <w:p>
-      <w:pPr>
-        <w:pStyle w:val="Heading2"/>
+      <w:bookmarkStart w:id="11" w:name="_GoBack"/>
+      <w:bookmarkEnd w:id="11"/>
+    </w:p>
+    <w:p>
+      <w:pPr>
+        <w:pStyle w:val="Ttulo2"/>
+        <w:tabs>
+          <w:tab w:val="left" w:pos="9519"/>
+        </w:tabs>
+        <w:spacing w:before="74"/>
+      </w:pPr>
+      <w:bookmarkStart w:id="12" w:name="_Toc33740353"/>
+      <w:r>
+        <w:rPr>
+          <w:color w:val="90C226"/>
+          <w:u w:val="single" w:color="90C226"/>
+        </w:rPr>
+        <w:t>Conclusiones</w:t>
+      </w:r>
+      <w:bookmarkEnd w:id="12"/>
+      <w:r>
+        <w:rPr>
+          <w:color w:val="90C226"/>
+          <w:u w:val="single" w:color="90C226"/>
+        </w:rPr>
+        <w:t xml:space="preserve"> </w:t>
+      </w:r>
+      <w:r>
+        <w:rPr>
+          <w:color w:val="90C226"/>
+          <w:u w:val="single" w:color="90C226"/>
+        </w:rPr>
+        <w:tab/>
+      </w:r>
+    </w:p>
+    <w:p>
+      <w:pPr>
+        <w:tabs>
+          <w:tab w:val="left" w:pos="1919"/>
+        </w:tabs>
+        <w:spacing w:before="27"/>
+        <w:rPr>
+          <w:sz w:val="20"/>
+        </w:rPr>
+      </w:pPr>
+    </w:p>
+    <w:p>
+      <w:pPr>
+        <w:tabs>
+          <w:tab w:val="left" w:pos="1919"/>
+        </w:tabs>
+        <w:spacing w:before="27"/>
+        <w:ind w:left="720"/>
+        <w:jc w:val="both"/>
+        <w:rPr>
+          <w:sz w:val="20"/>
+        </w:rPr>
+      </w:pPr>
+      <w:r>
+        <w:rPr>
+          <w:sz w:val="20"/>
+        </w:rPr>
+        <w:t xml:space="preserve">En este laboratorio pudimos observar cómo era el funcionamiento de un </w:t>
+      </w:r>
+      <w:proofErr w:type="spellStart"/>
+      <w:r>
+        <w:rPr>
+          <w:sz w:val="20"/>
+        </w:rPr>
+        <w:t>switch</w:t>
+      </w:r>
+      <w:proofErr w:type="spellEnd"/>
+      <w:r>
+        <w:rPr>
+          <w:sz w:val="20"/>
+        </w:rPr>
+        <w:t xml:space="preserve"> y como podíamos configurar diferentes cosas de este, también pudimos estar un poco mas cerca de saber como era la estructura de cableado estructurado del laboratorio de redes que, aunque en los anteriores laboratorios lo estudiamos no sabíamos las funcionalidades de algunos cables y de alguno dispositivos. Aunque en este laboratorio no vimos todos los dispositivos y cables que dispone el laboratorio avanzamos en conocer para que servían los cables morados y la parte inferior del rack. También supimos como conectar islas desde los </w:t>
+      </w:r>
+      <w:proofErr w:type="spellStart"/>
+      <w:r>
+        <w:rPr>
+          <w:sz w:val="20"/>
+        </w:rPr>
+        <w:t>switches</w:t>
+      </w:r>
+      <w:proofErr w:type="spellEnd"/>
+      <w:r>
+        <w:rPr>
+          <w:sz w:val="20"/>
+        </w:rPr>
+        <w:t xml:space="preserve"> y como verlos en una mayor escala en </w:t>
+      </w:r>
+      <w:proofErr w:type="spellStart"/>
+      <w:r>
+        <w:rPr>
+          <w:sz w:val="20"/>
+        </w:rPr>
+        <w:t>packet</w:t>
+      </w:r>
+      <w:proofErr w:type="spellEnd"/>
+      <w:r>
+        <w:rPr>
+          <w:sz w:val="20"/>
+        </w:rPr>
+        <w:t xml:space="preserve"> </w:t>
+      </w:r>
+      <w:proofErr w:type="spellStart"/>
+      <w:r>
+        <w:rPr>
+          <w:sz w:val="20"/>
+        </w:rPr>
+        <w:t>tracer</w:t>
+      </w:r>
+      <w:proofErr w:type="spellEnd"/>
+      <w:r>
+        <w:rPr>
+          <w:sz w:val="20"/>
+        </w:rPr>
+        <w:t>.</w:t>
+      </w:r>
+    </w:p>
+    <w:p>
+      <w:pPr>
+        <w:tabs>
+          <w:tab w:val="left" w:pos="1919"/>
+        </w:tabs>
+        <w:spacing w:before="27"/>
+        <w:ind w:left="720"/>
+        <w:jc w:val="both"/>
+        <w:rPr>
+          <w:sz w:val="20"/>
+        </w:rPr>
+      </w:pPr>
+    </w:p>
+    <w:p>
+      <w:pPr>
+        <w:tabs>
+          <w:tab w:val="left" w:pos="1919"/>
+        </w:tabs>
+        <w:spacing w:before="27"/>
+        <w:ind w:left="720"/>
+        <w:jc w:val="both"/>
+        <w:rPr>
+          <w:sz w:val="20"/>
+        </w:rPr>
+      </w:pPr>
+      <w:r>
+        <w:rPr>
+          <w:sz w:val="20"/>
+        </w:rPr>
+        <w:t xml:space="preserve">También a través de </w:t>
+      </w:r>
+      <w:proofErr w:type="spellStart"/>
+      <w:r>
+        <w:rPr>
+          <w:sz w:val="20"/>
+        </w:rPr>
+        <w:t>Packet</w:t>
+      </w:r>
+      <w:proofErr w:type="spellEnd"/>
+      <w:r>
+        <w:rPr>
+          <w:sz w:val="20"/>
+        </w:rPr>
+        <w:t xml:space="preserve"> </w:t>
+      </w:r>
+      <w:proofErr w:type="spellStart"/>
+      <w:r>
+        <w:rPr>
+          <w:sz w:val="20"/>
+        </w:rPr>
+        <w:t>tracer</w:t>
+      </w:r>
+      <w:proofErr w:type="spellEnd"/>
+      <w:r>
+        <w:rPr>
+          <w:sz w:val="20"/>
+        </w:rPr>
+        <w:t xml:space="preserve"> pudimos observar como se generaban las tablas de mapeo de los </w:t>
+      </w:r>
+      <w:proofErr w:type="spellStart"/>
+      <w:r>
+        <w:rPr>
+          <w:sz w:val="20"/>
+        </w:rPr>
+        <w:t>switches</w:t>
+      </w:r>
+      <w:proofErr w:type="spellEnd"/>
+      <w:r>
+        <w:rPr>
+          <w:sz w:val="20"/>
+        </w:rPr>
+        <w:t xml:space="preserve">, ya que durante el ejercicio de simulación cuando hacíamos nuestro primer ping el mandaba un mensaje en </w:t>
+      </w:r>
+      <w:r>
+        <w:rPr>
+          <w:sz w:val="20"/>
+        </w:rPr>
+        <w:t>broadcast</w:t>
+      </w:r>
+      <w:r>
+        <w:rPr>
+          <w:sz w:val="20"/>
+        </w:rPr>
+        <w:t xml:space="preserve"> para generar estas tablas.  </w:t>
+      </w:r>
+    </w:p>
+    <w:p>
+      <w:pPr>
+        <w:tabs>
+          <w:tab w:val="left" w:pos="1919"/>
+        </w:tabs>
+        <w:spacing w:before="27"/>
+        <w:ind w:left="720"/>
+        <w:jc w:val="both"/>
+        <w:rPr>
+          <w:sz w:val="20"/>
+        </w:rPr>
+      </w:pPr>
+    </w:p>
+    <w:p>
+      <w:pPr>
+        <w:tabs>
+          <w:tab w:val="left" w:pos="1919"/>
+        </w:tabs>
+        <w:spacing w:before="27"/>
+        <w:ind w:left="720"/>
+        <w:jc w:val="both"/>
+        <w:rPr>
+          <w:sz w:val="20"/>
+        </w:rPr>
+      </w:pPr>
+    </w:p>
+    <w:p>
+      <w:pPr>
+        <w:tabs>
+          <w:tab w:val="left" w:pos="1919"/>
+        </w:tabs>
+        <w:spacing w:before="27"/>
+        <w:ind w:left="720"/>
+        <w:jc w:val="both"/>
+        <w:rPr>
+          <w:sz w:val="20"/>
+        </w:rPr>
+      </w:pPr>
+    </w:p>
+    <w:p>
+      <w:pPr>
+        <w:tabs>
+          <w:tab w:val="left" w:pos="1919"/>
+        </w:tabs>
+        <w:spacing w:before="27"/>
+        <w:ind w:left="720"/>
+        <w:jc w:val="both"/>
+        <w:rPr>
+          <w:sz w:val="20"/>
+        </w:rPr>
+      </w:pPr>
+    </w:p>
+    <w:p>
+      <w:pPr>
+        <w:tabs>
+          <w:tab w:val="left" w:pos="1919"/>
+        </w:tabs>
+        <w:spacing w:before="27"/>
+        <w:rPr>
+          <w:sz w:val="20"/>
+        </w:rPr>
+      </w:pPr>
+    </w:p>
+    <w:p>
+      <w:pPr>
+        <w:pStyle w:val="Ttulo2"/>
         <w:spacing w:before="148"/>
       </w:pPr>
-      <w:proofErr w:type="spellStart"/>
+      <w:bookmarkStart w:id="13" w:name="_Toc33740354"/>
       <w:r>
         <w:rPr>
           <w:color w:val="90C226"/>
         </w:rPr>
         <w:lastRenderedPageBreak/>
-        <w:t>Bibliografia</w:t>
-      </w:r>
-      <w:proofErr w:type="spellEnd"/>
-    </w:p>
-    <w:p>
-      <w:pPr>
-        <w:pStyle w:val="BodyText"/>
+        <w:t>Bibliografía</w:t>
+      </w:r>
+      <w:bookmarkEnd w:id="13"/>
+    </w:p>
+    <w:p>
+      <w:pPr>
+        <w:pStyle w:val="Textoindependiente"/>
         <w:spacing w:line="20" w:lineRule="exact"/>
         <w:ind w:left="101"/>
         <w:rPr>
@@ -6990,53 +8918,107 @@
     </w:p>
     <w:p>
       <w:pPr>
-        <w:pStyle w:val="ListParagraph"/>
+        <w:pStyle w:val="Bibliografa"/>
         <w:numPr>
           <w:ilvl w:val="0"/>
-          <w:numId w:val="7"/>
+          <w:numId w:val="8"/>
         </w:numPr>
+        <w:rPr>
+          <w:noProof/>
+          <w:sz w:val="24"/>
+          <w:szCs w:val="24"/>
+        </w:rPr>
+      </w:pPr>
+      <w:r>
+        <w:rPr>
+          <w:sz w:val="20"/>
+        </w:rPr>
+        <w:fldChar w:fldCharType="begin"/>
+      </w:r>
+      <w:r>
+        <w:rPr>
+          <w:sz w:val="20"/>
+          <w:lang w:val="es-CO"/>
+        </w:rPr>
+        <w:instrText xml:space="preserve"> BIBLIOGRAPHY  \l 9226 </w:instrText>
+      </w:r>
+      <w:r>
+        <w:rPr>
+          <w:sz w:val="20"/>
+        </w:rPr>
+        <w:fldChar w:fldCharType="separate"/>
+      </w:r>
+      <w:r>
+        <w:rPr>
+          <w:noProof/>
+        </w:rPr>
+        <w:t xml:space="preserve">ms.gonzalez. (08 de Noviembre de 2013). </w:t>
+      </w:r>
+      <w:r>
+        <w:rPr>
+          <w:i/>
+          <w:iCs/>
+          <w:noProof/>
+        </w:rPr>
+        <w:t>Redes Telemáticas</w:t>
+      </w:r>
+      <w:r>
+        <w:rPr>
+          <w:noProof/>
+        </w:rPr>
+        <w:t>. Obtenido de http://redestelematicas.com/el-switch-como-funciona-y-sus-principales-caracteristicas/</w:t>
+      </w:r>
+    </w:p>
+    <w:p>
+      <w:pPr>
+        <w:pStyle w:val="Bibliografa"/>
+        <w:numPr>
+          <w:ilvl w:val="0"/>
+          <w:numId w:val="8"/>
+        </w:numPr>
+        <w:rPr>
+          <w:noProof/>
+        </w:rPr>
+      </w:pPr>
+      <w:r>
+        <w:rPr>
+          <w:noProof/>
+        </w:rPr>
+        <w:t xml:space="preserve">ms.gonzalez. (29 de Agosto de 2012). </w:t>
+      </w:r>
+      <w:r>
+        <w:rPr>
+          <w:i/>
+          <w:iCs/>
+          <w:noProof/>
+        </w:rPr>
+        <w:t>Redes Telemáticas</w:t>
+      </w:r>
+      <w:r>
+        <w:rPr>
+          <w:noProof/>
+        </w:rPr>
+        <w:t>. Obtenido de http://redestelematicas.com/tipos-de-switches/</w:t>
+      </w:r>
+    </w:p>
+    <w:p>
+      <w:pPr>
+        <w:pStyle w:val="Prrafodelista"/>
         <w:tabs>
           <w:tab w:val="left" w:pos="1919"/>
         </w:tabs>
         <w:spacing w:before="27"/>
-        <w:rPr>
-          <w:sz w:val="20"/>
-        </w:rPr>
-      </w:pPr>
-      <w:hyperlink r:id="rId25" w:history="1">
-        <w:r>
-          <w:rPr>
-            <w:rStyle w:val="Hyperlink"/>
-          </w:rPr>
-          <w:t>http://redestelematicas.com/el-switch-como-funciona-y-sus-principales-caracteristicas/</w:t>
-        </w:r>
-      </w:hyperlink>
-    </w:p>
-    <w:p>
-      <w:pPr>
-        <w:pStyle w:val="ListParagraph"/>
-        <w:numPr>
-          <w:ilvl w:val="0"/>
-          <w:numId w:val="7"/>
-        </w:numPr>
-        <w:tabs>
-          <w:tab w:val="left" w:pos="1919"/>
-        </w:tabs>
-        <w:spacing w:before="27"/>
-        <w:rPr>
-          <w:sz w:val="20"/>
-        </w:rPr>
-      </w:pPr>
-      <w:hyperlink r:id="rId26" w:history="1">
-        <w:r>
-          <w:rPr>
-            <w:rStyle w:val="Hyperlink"/>
-          </w:rPr>
-          <w:t>http://redestelematicas.com/tipos-de-switches/</w:t>
-        </w:r>
-      </w:hyperlink>
-      <w:bookmarkStart w:id="0" w:name="_GoBack"/>
-      <w:bookmarkEnd w:id="0"/>
+        <w:ind w:firstLine="0"/>
+        <w:rPr>
+          <w:sz w:val="20"/>
+        </w:rPr>
+      </w:pPr>
+      <w:r>
+        <w:rPr>
+          <w:sz w:val="20"/>
+        </w:rPr>
+        <w:fldChar w:fldCharType="end"/>
+      </w:r>
     </w:p>
     <w:sectPr>
       <w:pgSz w:w="12240" w:h="15840"/>
@@ -7045,6 +9027,149 @@
     </w:sectPr>
   </w:body>
 </w:document>
+</file>
+
+<file path=word/endnotes.xml><?xml version="1.0" encoding="utf-8"?>
+<w:endnotes xmlns:wpc="http://schemas.microsoft.com/office/word/2010/wordprocessingCanvas" xmlns:cx="http://schemas.microsoft.com/office/drawing/2014/chartex" xmlns:cx1="http://schemas.microsoft.com/office/drawing/2015/9/8/chartex" xmlns:cx2="http://schemas.microsoft.com/office/drawing/2015/10/21/chartex" xmlns:cx3="http://schemas.microsoft.com/office/drawing/2016/5/9/chartex" xmlns:cx4="http://schemas.microsoft.com/office/drawing/2016/5/10/chartex" xmlns:cx5="http://schemas.microsoft.com/office/drawing/2016/5/11/chartex" xmlns:cx6="http://schemas.microsoft.com/office/drawing/2016/5/12/chartex" xmlns:cx7="http://schemas.microsoft.com/office/drawing/2016/5/13/chartex" xmlns:cx8="http://schemas.microsoft.com/office/drawing/2016/5/14/chartex" xmlns:mc="http://schemas.openxmlformats.org/markup-compatibility/2006" xmlns:aink="http://schemas.microsoft.com/office/drawing/2016/ink" xmlns:am3d="http://schemas.microsoft.com/office/drawing/2017/model3d" xmlns:o="urn:schemas-microsoft-com:office:office" xmlns:r="http://schemas.openxmlformats.org/officeDocument/2006/relationships" xmlns:m="http://schemas.openxmlformats.org/officeDocument/2006/math" xmlns:v="urn:schemas-microsoft-com:vml" xmlns:wp14="http://schemas.microsoft.com/office/word/2010/wordprocessingDrawing" xmlns:wp="http://schemas.openxmlformats.org/drawingml/2006/wordprocessingDrawing" xmlns:w10="urn:schemas-microsoft-com:office:word" xmlns:w="http://schemas.openxmlformats.org/wordprocessingml/2006/main" xmlns:w14="http://schemas.microsoft.com/office/word/2010/wordml" xmlns:w15="http://schemas.microsoft.com/office/word/2012/wordml" xmlns:w16cid="http://schemas.microsoft.com/office/word/2016/wordml/cid" xmlns:w16se="http://schemas.microsoft.com/office/word/2015/wordml/symex" xmlns:wpg="http://schemas.microsoft.com/office/word/2010/wordprocessingGroup" xmlns:wpi="http://schemas.microsoft.com/office/word/2010/wordprocessingInk" xmlns:wne="http://schemas.microsoft.com/office/word/2006/wordml" xmlns:wps="http://schemas.microsoft.com/office/word/2010/wordprocessingShape" mc:Ignorable="w14 w15 w16se w16cid wp14">
+  <w:endnote w:type="separator" w:id="-1">
+    <w:p>
+      <w:r>
+        <w:separator/>
+      </w:r>
+    </w:p>
+  </w:endnote>
+  <w:endnote w:type="continuationSeparator" w:id="0">
+    <w:p>
+      <w:r>
+        <w:continuationSeparator/>
+      </w:r>
+    </w:p>
+  </w:endnote>
+</w:endnotes>
+</file>
+
+<file path=word/footer1.xml><?xml version="1.0" encoding="utf-8"?>
+<w:ftr xmlns:wpc="http://schemas.microsoft.com/office/word/2010/wordprocessingCanvas" xmlns:cx="http://schemas.microsoft.com/office/drawing/2014/chartex" xmlns:cx1="http://schemas.microsoft.com/office/drawing/2015/9/8/chartex" xmlns:cx2="http://schemas.microsoft.com/office/drawing/2015/10/21/chartex" xmlns:cx3="http://schemas.microsoft.com/office/drawing/2016/5/9/chartex" xmlns:cx4="http://schemas.microsoft.com/office/drawing/2016/5/10/chartex" xmlns:cx5="http://schemas.microsoft.com/office/drawing/2016/5/11/chartex" xmlns:cx6="http://schemas.microsoft.com/office/drawing/2016/5/12/chartex" xmlns:cx7="http://schemas.microsoft.com/office/drawing/2016/5/13/chartex" xmlns:cx8="http://schemas.microsoft.com/office/drawing/2016/5/14/chartex" xmlns:mc="http://schemas.openxmlformats.org/markup-compatibility/2006" xmlns:aink="http://schemas.microsoft.com/office/drawing/2016/ink" xmlns:am3d="http://schemas.microsoft.com/office/drawing/2017/model3d" xmlns:o="urn:schemas-microsoft-com:office:office" xmlns:r="http://schemas.openxmlformats.org/officeDocument/2006/relationships" xmlns:m="http://schemas.openxmlformats.org/officeDocument/2006/math" xmlns:v="urn:schemas-microsoft-com:vml" xmlns:wp14="http://schemas.microsoft.com/office/word/2010/wordprocessingDrawing" xmlns:wp="http://schemas.openxmlformats.org/drawingml/2006/wordprocessingDrawing" xmlns:w10="urn:schemas-microsoft-com:office:word" xmlns:w="http://schemas.openxmlformats.org/wordprocessingml/2006/main" xmlns:w14="http://schemas.microsoft.com/office/word/2010/wordml" xmlns:w15="http://schemas.microsoft.com/office/word/2012/wordml" xmlns:w16cid="http://schemas.microsoft.com/office/word/2016/wordml/cid" xmlns:w16se="http://schemas.microsoft.com/office/word/2015/wordml/symex" xmlns:wpg="http://schemas.microsoft.com/office/word/2010/wordprocessingGroup" xmlns:wpi="http://schemas.microsoft.com/office/word/2010/wordprocessingInk" xmlns:wne="http://schemas.microsoft.com/office/word/2006/wordml" xmlns:wps="http://schemas.microsoft.com/office/word/2010/wordprocessingShape" mc:Ignorable="w14 w15 w16se w16cid wp14">
+  <w:sdt>
+    <w:sdtPr>
+      <w:id w:val="-438296579"/>
+      <w:docPartObj>
+        <w:docPartGallery w:val="Page Numbers (Bottom of Page)"/>
+        <w:docPartUnique/>
+      </w:docPartObj>
+    </w:sdtPr>
+    <w:sdtContent>
+      <w:p>
+        <w:pPr>
+          <w:pStyle w:val="Piedepgina"/>
+          <w:jc w:val="right"/>
+        </w:pPr>
+      </w:p>
+      <w:p>
+        <w:pPr>
+          <w:pStyle w:val="Piedepgina"/>
+          <w:jc w:val="right"/>
+        </w:pPr>
+      </w:p>
+    </w:sdtContent>
+  </w:sdt>
+  <w:p>
+    <w:pPr>
+      <w:pStyle w:val="Piedepgina"/>
+    </w:pPr>
+  </w:p>
+</w:ftr>
+</file>
+
+<file path=word/footnotes.xml><?xml version="1.0" encoding="utf-8"?>
+<w:footnotes xmlns:wpc="http://schemas.microsoft.com/office/word/2010/wordprocessingCanvas" xmlns:cx="http://schemas.microsoft.com/office/drawing/2014/chartex" xmlns:cx1="http://schemas.microsoft.com/office/drawing/2015/9/8/chartex" xmlns:cx2="http://schemas.microsoft.com/office/drawing/2015/10/21/chartex" xmlns:cx3="http://schemas.microsoft.com/office/drawing/2016/5/9/chartex" xmlns:cx4="http://schemas.microsoft.com/office/drawing/2016/5/10/chartex" xmlns:cx5="http://schemas.microsoft.com/office/drawing/2016/5/11/chartex" xmlns:cx6="http://schemas.microsoft.com/office/drawing/2016/5/12/chartex" xmlns:cx7="http://schemas.microsoft.com/office/drawing/2016/5/13/chartex" xmlns:cx8="http://schemas.microsoft.com/office/drawing/2016/5/14/chartex" xmlns:mc="http://schemas.openxmlformats.org/markup-compatibility/2006" xmlns:aink="http://schemas.microsoft.com/office/drawing/2016/ink" xmlns:am3d="http://schemas.microsoft.com/office/drawing/2017/model3d" xmlns:o="urn:schemas-microsoft-com:office:office" xmlns:r="http://schemas.openxmlformats.org/officeDocument/2006/relationships" xmlns:m="http://schemas.openxmlformats.org/officeDocument/2006/math" xmlns:v="urn:schemas-microsoft-com:vml" xmlns:wp14="http://schemas.microsoft.com/office/word/2010/wordprocessingDrawing" xmlns:wp="http://schemas.openxmlformats.org/drawingml/2006/wordprocessingDrawing" xmlns:w10="urn:schemas-microsoft-com:office:word" xmlns:w="http://schemas.openxmlformats.org/wordprocessingml/2006/main" xmlns:w14="http://schemas.microsoft.com/office/word/2010/wordml" xmlns:w15="http://schemas.microsoft.com/office/word/2012/wordml" xmlns:w16cid="http://schemas.microsoft.com/office/word/2016/wordml/cid" xmlns:w16se="http://schemas.microsoft.com/office/word/2015/wordml/symex" xmlns:wpg="http://schemas.microsoft.com/office/word/2010/wordprocessingGroup" xmlns:wpi="http://schemas.microsoft.com/office/word/2010/wordprocessingInk" xmlns:wne="http://schemas.microsoft.com/office/word/2006/wordml" xmlns:wps="http://schemas.microsoft.com/office/word/2010/wordprocessingShape" mc:Ignorable="w14 w15 w16se w16cid wp14">
+  <w:footnote w:type="separator" w:id="-1">
+    <w:p>
+      <w:r>
+        <w:separator/>
+      </w:r>
+    </w:p>
+  </w:footnote>
+  <w:footnote w:type="continuationSeparator" w:id="0">
+    <w:p>
+      <w:r>
+        <w:continuationSeparator/>
+      </w:r>
+    </w:p>
+  </w:footnote>
+</w:footnotes>
+</file>
+
+<file path=word/header1.xml><?xml version="1.0" encoding="utf-8"?>
+<w:hdr xmlns:wpc="http://schemas.microsoft.com/office/word/2010/wordprocessingCanvas" xmlns:cx="http://schemas.microsoft.com/office/drawing/2014/chartex" xmlns:cx1="http://schemas.microsoft.com/office/drawing/2015/9/8/chartex" xmlns:cx2="http://schemas.microsoft.com/office/drawing/2015/10/21/chartex" xmlns:cx3="http://schemas.microsoft.com/office/drawing/2016/5/9/chartex" xmlns:cx4="http://schemas.microsoft.com/office/drawing/2016/5/10/chartex" xmlns:cx5="http://schemas.microsoft.com/office/drawing/2016/5/11/chartex" xmlns:cx6="http://schemas.microsoft.com/office/drawing/2016/5/12/chartex" xmlns:cx7="http://schemas.microsoft.com/office/drawing/2016/5/13/chartex" xmlns:cx8="http://schemas.microsoft.com/office/drawing/2016/5/14/chartex" xmlns:mc="http://schemas.openxmlformats.org/markup-compatibility/2006" xmlns:aink="http://schemas.microsoft.com/office/drawing/2016/ink" xmlns:am3d="http://schemas.microsoft.com/office/drawing/2017/model3d" xmlns:o="urn:schemas-microsoft-com:office:office" xmlns:r="http://schemas.openxmlformats.org/officeDocument/2006/relationships" xmlns:m="http://schemas.openxmlformats.org/officeDocument/2006/math" xmlns:v="urn:schemas-microsoft-com:vml" xmlns:wp14="http://schemas.microsoft.com/office/word/2010/wordprocessingDrawing" xmlns:wp="http://schemas.openxmlformats.org/drawingml/2006/wordprocessingDrawing" xmlns:w10="urn:schemas-microsoft-com:office:word" xmlns:w="http://schemas.openxmlformats.org/wordprocessingml/2006/main" xmlns:w14="http://schemas.microsoft.com/office/word/2010/wordml" xmlns:w15="http://schemas.microsoft.com/office/word/2012/wordml" xmlns:w16cid="http://schemas.microsoft.com/office/word/2016/wordml/cid" xmlns:w16se="http://schemas.microsoft.com/office/word/2015/wordml/symex" xmlns:wpg="http://schemas.microsoft.com/office/word/2010/wordprocessingGroup" xmlns:wpi="http://schemas.microsoft.com/office/word/2010/wordprocessingInk" xmlns:wne="http://schemas.microsoft.com/office/word/2006/wordml" xmlns:wps="http://schemas.microsoft.com/office/word/2010/wordprocessingShape" mc:Ignorable="w14 w15 w16se w16cid wp14">
+  <w:p>
+    <w:pPr>
+      <w:pStyle w:val="Encabezado"/>
+      <w:rPr>
+        <w:noProof/>
+      </w:rPr>
+    </w:pPr>
+    <w:r>
+      <w:rPr>
+        <w:noProof/>
+      </w:rPr>
+      <w:drawing>
+        <wp:anchor distT="0" distB="0" distL="114300" distR="114300" simplePos="0" relativeHeight="251660288" behindDoc="0" locked="0" layoutInCell="1" allowOverlap="1" wp14:anchorId="5A8BC6A3" wp14:editId="3F50374D">
+          <wp:simplePos x="0" y="0"/>
+          <wp:positionH relativeFrom="column">
+            <wp:posOffset>5673497</wp:posOffset>
+          </wp:positionH>
+          <wp:positionV relativeFrom="paragraph">
+            <wp:posOffset>-179314</wp:posOffset>
+          </wp:positionV>
+          <wp:extent cx="1133475" cy="467995"/>
+          <wp:effectExtent l="0" t="0" r="0" b="0"/>
+          <wp:wrapTopAndBottom/>
+          <wp:docPr id="2" name="Picture 1"/>
+          <wp:cNvGraphicFramePr>
+            <a:graphicFrameLocks xmlns:a="http://schemas.openxmlformats.org/drawingml/2006/main" noChangeAspect="1"/>
+          </wp:cNvGraphicFramePr>
+          <a:graphic xmlns:a="http://schemas.openxmlformats.org/drawingml/2006/main">
+            <a:graphicData uri="http://schemas.openxmlformats.org/drawingml/2006/picture">
+              <pic:pic xmlns:pic="http://schemas.openxmlformats.org/drawingml/2006/picture">
+                <pic:nvPicPr>
+                  <pic:cNvPr id="1" name=""/>
+                  <pic:cNvPicPr/>
+                </pic:nvPicPr>
+                <pic:blipFill>
+                  <a:blip r:embed="rId1">
+                    <a:extLst>
+                      <a:ext uri="{28A0092B-C50C-407E-A947-70E740481C1C}">
+                        <a14:useLocalDpi xmlns:a14="http://schemas.microsoft.com/office/drawing/2010/main" val="0"/>
+                      </a:ext>
+                    </a:extLst>
+                  </a:blip>
+                  <a:stretch>
+                    <a:fillRect/>
+                  </a:stretch>
+                </pic:blipFill>
+                <pic:spPr>
+                  <a:xfrm>
+                    <a:off x="0" y="0"/>
+                    <a:ext cx="1133475" cy="467995"/>
+                  </a:xfrm>
+                  <a:prstGeom prst="rect">
+                    <a:avLst/>
+                  </a:prstGeom>
+                </pic:spPr>
+              </pic:pic>
+            </a:graphicData>
+          </a:graphic>
+        </wp:anchor>
+      </w:drawing>
+    </w:r>
+  </w:p>
+  <w:p>
+    <w:pPr>
+      <w:pStyle w:val="Encabezado"/>
+    </w:pPr>
+  </w:p>
+</w:hdr>
 </file>
 
 <file path=word/numbering.xml><?xml version="1.0" encoding="utf-8"?>
@@ -7758,6 +9883,119 @@
     </w:lvl>
   </w:abstractNum>
   <w:abstractNum w:abstractNumId="6" w15:restartNumberingAfterBreak="0">
+    <w:nsid w:val="47A7047B"/>
+    <w:multiLevelType w:val="hybridMultilevel"/>
+    <w:tmpl w:val="FE8862CA"/>
+    <w:lvl w:ilvl="0" w:tplc="240A0001">
+      <w:start w:val="1"/>
+      <w:numFmt w:val="bullet"/>
+      <w:lvlText w:val=""/>
+      <w:lvlJc w:val="left"/>
+      <w:pPr>
+        <w:ind w:left="720" w:hanging="360"/>
+      </w:pPr>
+      <w:rPr>
+        <w:rFonts w:ascii="Symbol" w:hAnsi="Symbol" w:hint="default"/>
+      </w:rPr>
+    </w:lvl>
+    <w:lvl w:ilvl="1" w:tplc="240A0003" w:tentative="1">
+      <w:start w:val="1"/>
+      <w:numFmt w:val="bullet"/>
+      <w:lvlText w:val="o"/>
+      <w:lvlJc w:val="left"/>
+      <w:pPr>
+        <w:ind w:left="1440" w:hanging="360"/>
+      </w:pPr>
+      <w:rPr>
+        <w:rFonts w:ascii="Courier New" w:hAnsi="Courier New" w:cs="Courier New" w:hint="default"/>
+      </w:rPr>
+    </w:lvl>
+    <w:lvl w:ilvl="2" w:tplc="240A0005" w:tentative="1">
+      <w:start w:val="1"/>
+      <w:numFmt w:val="bullet"/>
+      <w:lvlText w:val=""/>
+      <w:lvlJc w:val="left"/>
+      <w:pPr>
+        <w:ind w:left="2160" w:hanging="360"/>
+      </w:pPr>
+      <w:rPr>
+        <w:rFonts w:ascii="Wingdings" w:hAnsi="Wingdings" w:hint="default"/>
+      </w:rPr>
+    </w:lvl>
+    <w:lvl w:ilvl="3" w:tplc="240A0001" w:tentative="1">
+      <w:start w:val="1"/>
+      <w:numFmt w:val="bullet"/>
+      <w:lvlText w:val=""/>
+      <w:lvlJc w:val="left"/>
+      <w:pPr>
+        <w:ind w:left="2880" w:hanging="360"/>
+      </w:pPr>
+      <w:rPr>
+        <w:rFonts w:ascii="Symbol" w:hAnsi="Symbol" w:hint="default"/>
+      </w:rPr>
+    </w:lvl>
+    <w:lvl w:ilvl="4" w:tplc="240A0003" w:tentative="1">
+      <w:start w:val="1"/>
+      <w:numFmt w:val="bullet"/>
+      <w:lvlText w:val="o"/>
+      <w:lvlJc w:val="left"/>
+      <w:pPr>
+        <w:ind w:left="3600" w:hanging="360"/>
+      </w:pPr>
+      <w:rPr>
+        <w:rFonts w:ascii="Courier New" w:hAnsi="Courier New" w:cs="Courier New" w:hint="default"/>
+      </w:rPr>
+    </w:lvl>
+    <w:lvl w:ilvl="5" w:tplc="240A0005" w:tentative="1">
+      <w:start w:val="1"/>
+      <w:numFmt w:val="bullet"/>
+      <w:lvlText w:val=""/>
+      <w:lvlJc w:val="left"/>
+      <w:pPr>
+        <w:ind w:left="4320" w:hanging="360"/>
+      </w:pPr>
+      <w:rPr>
+        <w:rFonts w:ascii="Wingdings" w:hAnsi="Wingdings" w:hint="default"/>
+      </w:rPr>
+    </w:lvl>
+    <w:lvl w:ilvl="6" w:tplc="240A0001" w:tentative="1">
+      <w:start w:val="1"/>
+      <w:numFmt w:val="bullet"/>
+      <w:lvlText w:val=""/>
+      <w:lvlJc w:val="left"/>
+      <w:pPr>
+        <w:ind w:left="5040" w:hanging="360"/>
+      </w:pPr>
+      <w:rPr>
+        <w:rFonts w:ascii="Symbol" w:hAnsi="Symbol" w:hint="default"/>
+      </w:rPr>
+    </w:lvl>
+    <w:lvl w:ilvl="7" w:tplc="240A0003" w:tentative="1">
+      <w:start w:val="1"/>
+      <w:numFmt w:val="bullet"/>
+      <w:lvlText w:val="o"/>
+      <w:lvlJc w:val="left"/>
+      <w:pPr>
+        <w:ind w:left="5760" w:hanging="360"/>
+      </w:pPr>
+      <w:rPr>
+        <w:rFonts w:ascii="Courier New" w:hAnsi="Courier New" w:cs="Courier New" w:hint="default"/>
+      </w:rPr>
+    </w:lvl>
+    <w:lvl w:ilvl="8" w:tplc="240A0005" w:tentative="1">
+      <w:start w:val="1"/>
+      <w:numFmt w:val="bullet"/>
+      <w:lvlText w:val=""/>
+      <w:lvlJc w:val="left"/>
+      <w:pPr>
+        <w:ind w:left="6480" w:hanging="360"/>
+      </w:pPr>
+      <w:rPr>
+        <w:rFonts w:ascii="Wingdings" w:hAnsi="Wingdings" w:hint="default"/>
+      </w:rPr>
+    </w:lvl>
+  </w:abstractNum>
+  <w:abstractNum w:abstractNumId="7" w15:restartNumberingAfterBreak="0">
     <w:nsid w:val="69291337"/>
     <w:multiLevelType w:val="hybridMultilevel"/>
     <w:tmpl w:val="C1FA272C"/>
@@ -7883,7 +10121,7 @@
     <w:abstractNumId w:val="3"/>
   </w:num>
   <w:num w:numId="3">
-    <w:abstractNumId w:val="6"/>
+    <w:abstractNumId w:val="7"/>
   </w:num>
   <w:num w:numId="4">
     <w:abstractNumId w:val="0"/>
@@ -7896,6 +10134,9 @@
   </w:num>
   <w:num w:numId="7">
     <w:abstractNumId w:val="5"/>
+  </w:num>
+  <w:num w:numId="8">
+    <w:abstractNumId w:val="6"/>
   </w:num>
 </w:numbering>
 </file>
@@ -7919,7 +10160,7 @@
       </w:pPr>
     </w:pPrDefault>
   </w:docDefaults>
-  <w:latentStyles w:defLockedState="0" w:defUIPriority="99" w:defSemiHidden="0" w:defUnhideWhenUsed="0" w:defQFormat="0" w:count="375">
+  <w:latentStyles w:defLockedState="0" w:defUIPriority="99" w:defSemiHidden="0" w:defUnhideWhenUsed="0" w:defQFormat="0" w:count="377">
     <w:lsdException w:name="Normal" w:uiPriority="0" w:qFormat="1"/>
     <w:lsdException w:name="heading 1" w:uiPriority="9" w:qFormat="1"/>
     <w:lsdException w:name="heading 2" w:semiHidden="1" w:uiPriority="9" w:unhideWhenUsed="1" w:qFormat="1"/>
@@ -8025,7 +10266,6 @@
     <w:lsdException w:name="HTML Sample" w:semiHidden="1" w:unhideWhenUsed="1"/>
     <w:lsdException w:name="HTML Typewriter" w:semiHidden="1" w:unhideWhenUsed="1"/>
     <w:lsdException w:name="HTML Variable" w:semiHidden="1" w:unhideWhenUsed="1"/>
-    <w:lsdException w:name="Normal Table" w:semiHidden="1" w:unhideWhenUsed="1"/>
     <w:lsdException w:name="annotation subject" w:semiHidden="1" w:unhideWhenUsed="1"/>
     <w:lsdException w:name="No List" w:semiHidden="1" w:unhideWhenUsed="1"/>
     <w:lsdException w:name="Outline List 1" w:semiHidden="1" w:unhideWhenUsed="1"/>
@@ -8071,11 +10311,9 @@
     <w:lsdException w:name="Table Subtle 1" w:semiHidden="1" w:unhideWhenUsed="1"/>
     <w:lsdException w:name="Table Subtle 2" w:semiHidden="1" w:unhideWhenUsed="1"/>
     <w:lsdException w:name="Table Web 1" w:semiHidden="1" w:unhideWhenUsed="1"/>
-    <w:lsdException w:name="Table Web 2" w:semiHidden="1" w:unhideWhenUsed="1"/>
     <w:lsdException w:name="Table Web 3" w:semiHidden="1" w:unhideWhenUsed="1"/>
     <w:lsdException w:name="Balloon Text" w:semiHidden="1" w:unhideWhenUsed="1"/>
     <w:lsdException w:name="Table Grid" w:uiPriority="39"/>
-    <w:lsdException w:name="Table Theme" w:semiHidden="1" w:unhideWhenUsed="1"/>
     <w:lsdException w:name="Placeholder Text" w:semiHidden="1"/>
     <w:lsdException w:name="No Spacing" w:uiPriority="1" w:qFormat="1"/>
     <w:lsdException w:name="Light Shading" w:uiPriority="60"/>
@@ -8295,6 +10533,8 @@
     <w:lsdException w:name="Smart Hyperlink" w:semiHidden="1" w:unhideWhenUsed="1"/>
     <w:lsdException w:name="Hashtag" w:semiHidden="1" w:unhideWhenUsed="1"/>
     <w:lsdException w:name="Unresolved Mention" w:semiHidden="1" w:unhideWhenUsed="1"/>
+    <w:lsdException w:name="Smart Link" w:semiHidden="1" w:unhideWhenUsed="1"/>
+    <w:lsdException w:name="Smart Link Error" w:semiHidden="1" w:unhideWhenUsed="1"/>
   </w:latentStyles>
   <w:style w:type="paragraph" w:default="1" w:styleId="Normal">
     <w:name w:val="Normal"/>
@@ -8305,9 +10545,10 @@
       <w:lang w:val="es-ES"/>
     </w:rPr>
   </w:style>
-  <w:style w:type="paragraph" w:styleId="Heading1">
+  <w:style w:type="paragraph" w:styleId="Ttulo1">
     <w:name w:val="heading 1"/>
     <w:basedOn w:val="Normal"/>
+    <w:link w:val="Ttulo1Car"/>
     <w:uiPriority w:val="9"/>
     <w:qFormat/>
     <w:pPr>
@@ -8320,10 +10561,10 @@
       <w:szCs w:val="64"/>
     </w:rPr>
   </w:style>
-  <w:style w:type="paragraph" w:styleId="Heading2">
+  <w:style w:type="paragraph" w:styleId="Ttulo2">
     <w:name w:val="heading 2"/>
     <w:basedOn w:val="Normal"/>
-    <w:link w:val="Heading2Char"/>
+    <w:link w:val="Ttulo2Car"/>
     <w:uiPriority w:val="9"/>
     <w:unhideWhenUsed/>
     <w:qFormat/>
@@ -8337,7 +10578,7 @@
       <w:szCs w:val="32"/>
     </w:rPr>
   </w:style>
-  <w:style w:type="paragraph" w:styleId="Heading3">
+  <w:style w:type="paragraph" w:styleId="Ttulo3">
     <w:name w:val="heading 3"/>
     <w:basedOn w:val="Normal"/>
     <w:uiPriority w:val="9"/>
@@ -8353,13 +10594,13 @@
       <w:szCs w:val="28"/>
     </w:rPr>
   </w:style>
-  <w:style w:type="character" w:default="1" w:styleId="DefaultParagraphFont">
+  <w:style w:type="character" w:default="1" w:styleId="Fuentedeprrafopredeter">
     <w:name w:val="Default Paragraph Font"/>
     <w:uiPriority w:val="1"/>
     <w:semiHidden/>
     <w:unhideWhenUsed/>
   </w:style>
-  <w:style w:type="table" w:default="1" w:styleId="TableNormal">
+  <w:style w:type="table" w:default="1" w:styleId="Tablanormal">
     <w:name w:val="Normal Table"/>
     <w:uiPriority w:val="99"/>
     <w:semiHidden/>
@@ -8374,16 +10615,16 @@
       </w:tblCellMar>
     </w:tblPr>
   </w:style>
-  <w:style w:type="numbering" w:default="1" w:styleId="NoList">
+  <w:style w:type="numbering" w:default="1" w:styleId="Sinlista">
     <w:name w:val="No List"/>
     <w:uiPriority w:val="99"/>
     <w:semiHidden/>
     <w:unhideWhenUsed/>
   </w:style>
-  <w:style w:type="paragraph" w:styleId="BodyText">
+  <w:style w:type="paragraph" w:styleId="Textoindependiente">
     <w:name w:val="Body Text"/>
     <w:basedOn w:val="Normal"/>
-    <w:link w:val="BodyTextChar"/>
+    <w:link w:val="TextoindependienteCar"/>
     <w:uiPriority w:val="1"/>
     <w:qFormat/>
     <w:rPr>
@@ -8391,7 +10632,7 @@
       <w:szCs w:val="20"/>
     </w:rPr>
   </w:style>
-  <w:style w:type="paragraph" w:styleId="ListParagraph">
+  <w:style w:type="paragraph" w:styleId="Prrafodelista">
     <w:name w:val="List Paragraph"/>
     <w:basedOn w:val="Normal"/>
     <w:uiPriority w:val="1"/>
@@ -8410,9 +10651,9 @@
       <w:ind w:left="105"/>
     </w:pPr>
   </w:style>
-  <w:style w:type="paragraph" w:styleId="NoSpacing">
+  <w:style w:type="paragraph" w:styleId="Sinespaciado">
     <w:name w:val="No Spacing"/>
-    <w:link w:val="NoSpacingChar"/>
+    <w:link w:val="SinespaciadoCar"/>
     <w:uiPriority w:val="1"/>
     <w:qFormat/>
     <w:rsid w:val="00CC4673"/>
@@ -8425,20 +10666,20 @@
       <w:rFonts w:eastAsiaTheme="minorEastAsia"/>
     </w:rPr>
   </w:style>
-  <w:style w:type="character" w:customStyle="1" w:styleId="NoSpacingChar">
-    <w:name w:val="No Spacing Char"/>
-    <w:basedOn w:val="DefaultParagraphFont"/>
-    <w:link w:val="NoSpacing"/>
+  <w:style w:type="character" w:customStyle="1" w:styleId="SinespaciadoCar">
+    <w:name w:val="Sin espaciado Car"/>
+    <w:basedOn w:val="Fuentedeprrafopredeter"/>
+    <w:link w:val="Sinespaciado"/>
     <w:uiPriority w:val="1"/>
     <w:rsid w:val="00CC4673"/>
     <w:rPr>
       <w:rFonts w:eastAsiaTheme="minorEastAsia"/>
     </w:rPr>
   </w:style>
-  <w:style w:type="character" w:customStyle="1" w:styleId="Heading2Char">
-    <w:name w:val="Heading 2 Char"/>
-    <w:basedOn w:val="DefaultParagraphFont"/>
-    <w:link w:val="Heading2"/>
+  <w:style w:type="character" w:customStyle="1" w:styleId="Ttulo2Car">
+    <w:name w:val="Título 2 Car"/>
+    <w:basedOn w:val="Fuentedeprrafopredeter"/>
+    <w:link w:val="Ttulo2"/>
     <w:uiPriority w:val="9"/>
     <w:rsid w:val="005F2584"/>
     <w:rPr>
@@ -8448,10 +10689,10 @@
       <w:lang w:val="es-ES"/>
     </w:rPr>
   </w:style>
-  <w:style w:type="character" w:customStyle="1" w:styleId="BodyTextChar">
-    <w:name w:val="Body Text Char"/>
-    <w:basedOn w:val="DefaultParagraphFont"/>
-    <w:link w:val="BodyText"/>
+  <w:style w:type="character" w:customStyle="1" w:styleId="TextoindependienteCar">
+    <w:name w:val="Texto independiente Car"/>
+    <w:basedOn w:val="Fuentedeprrafopredeter"/>
+    <w:link w:val="Textoindependiente"/>
     <w:uiPriority w:val="1"/>
     <w:rsid w:val="005F2584"/>
     <w:rPr>
@@ -8461,16 +10702,150 @@
       <w:lang w:val="es-ES"/>
     </w:rPr>
   </w:style>
-  <w:style w:type="character" w:styleId="Hyperlink">
+  <w:style w:type="character" w:styleId="Hipervnculo">
     <w:name w:val="Hyperlink"/>
-    <w:basedOn w:val="DefaultParagraphFont"/>
+    <w:basedOn w:val="Fuentedeprrafopredeter"/>
     <w:uiPriority w:val="99"/>
-    <w:semiHidden/>
     <w:unhideWhenUsed/>
     <w:rsid w:val="00CE6AFD"/>
     <w:rPr>
       <w:color w:val="0000FF"/>
       <w:u w:val="single"/>
+    </w:rPr>
+  </w:style>
+  <w:style w:type="character" w:styleId="Hipervnculovisitado">
+    <w:name w:val="FollowedHyperlink"/>
+    <w:basedOn w:val="Fuentedeprrafopredeter"/>
+    <w:uiPriority w:val="99"/>
+    <w:semiHidden/>
+    <w:unhideWhenUsed/>
+    <w:rsid w:val="008F4C79"/>
+    <w:rPr>
+      <w:color w:val="800080" w:themeColor="followedHyperlink"/>
+      <w:u w:val="single"/>
+    </w:rPr>
+  </w:style>
+  <w:style w:type="character" w:customStyle="1" w:styleId="Ttulo1Car">
+    <w:name w:val="Título 1 Car"/>
+    <w:basedOn w:val="Fuentedeprrafopredeter"/>
+    <w:link w:val="Ttulo1"/>
+    <w:uiPriority w:val="9"/>
+    <w:rsid w:val="008F4C79"/>
+    <w:rPr>
+      <w:rFonts w:ascii="Trebuchet MS" w:eastAsia="Trebuchet MS" w:hAnsi="Trebuchet MS" w:cs="Trebuchet MS"/>
+      <w:sz w:val="64"/>
+      <w:szCs w:val="64"/>
+      <w:lang w:val="es-ES"/>
+    </w:rPr>
+  </w:style>
+  <w:style w:type="paragraph" w:styleId="Bibliografa">
+    <w:name w:val="Bibliography"/>
+    <w:basedOn w:val="Normal"/>
+    <w:next w:val="Normal"/>
+    <w:uiPriority w:val="37"/>
+    <w:unhideWhenUsed/>
+    <w:rsid w:val="008F4C79"/>
+  </w:style>
+  <w:style w:type="paragraph" w:styleId="TtuloTDC">
+    <w:name w:val="TOC Heading"/>
+    <w:basedOn w:val="Ttulo1"/>
+    <w:next w:val="Normal"/>
+    <w:uiPriority w:val="39"/>
+    <w:unhideWhenUsed/>
+    <w:qFormat/>
+    <w:rsid w:val="00E95B56"/>
+    <w:pPr>
+      <w:keepNext/>
+      <w:keepLines/>
+      <w:widowControl/>
+      <w:autoSpaceDE/>
+      <w:autoSpaceDN/>
+      <w:spacing w:before="240" w:line="259" w:lineRule="auto"/>
+      <w:ind w:left="0"/>
+      <w:outlineLvl w:val="9"/>
+    </w:pPr>
+    <w:rPr>
+      <w:rFonts w:asciiTheme="majorHAnsi" w:eastAsiaTheme="majorEastAsia" w:hAnsiTheme="majorHAnsi" w:cstheme="majorBidi"/>
+      <w:color w:val="365F91" w:themeColor="accent1" w:themeShade="BF"/>
+      <w:sz w:val="32"/>
+      <w:szCs w:val="32"/>
+      <w:lang w:val="es-CO" w:eastAsia="es-CO"/>
+    </w:rPr>
+  </w:style>
+  <w:style w:type="paragraph" w:styleId="TDC2">
+    <w:name w:val="toc 2"/>
+    <w:basedOn w:val="Normal"/>
+    <w:next w:val="Normal"/>
+    <w:autoRedefine/>
+    <w:uiPriority w:val="39"/>
+    <w:unhideWhenUsed/>
+    <w:rsid w:val="00E95B56"/>
+    <w:pPr>
+      <w:spacing w:after="100"/>
+      <w:ind w:left="220"/>
+    </w:pPr>
+  </w:style>
+  <w:style w:type="paragraph" w:styleId="TDC3">
+    <w:name w:val="toc 3"/>
+    <w:basedOn w:val="Normal"/>
+    <w:next w:val="Normal"/>
+    <w:autoRedefine/>
+    <w:uiPriority w:val="39"/>
+    <w:unhideWhenUsed/>
+    <w:rsid w:val="00E95B56"/>
+    <w:pPr>
+      <w:spacing w:after="100"/>
+      <w:ind w:left="440"/>
+    </w:pPr>
+  </w:style>
+  <w:style w:type="paragraph" w:styleId="Encabezado">
+    <w:name w:val="header"/>
+    <w:basedOn w:val="Normal"/>
+    <w:link w:val="EncabezadoCar"/>
+    <w:uiPriority w:val="99"/>
+    <w:unhideWhenUsed/>
+    <w:rsid w:val="00E95B56"/>
+    <w:pPr>
+      <w:tabs>
+        <w:tab w:val="center" w:pos="4680"/>
+        <w:tab w:val="right" w:pos="9360"/>
+      </w:tabs>
+    </w:pPr>
+  </w:style>
+  <w:style w:type="character" w:customStyle="1" w:styleId="EncabezadoCar">
+    <w:name w:val="Encabezado Car"/>
+    <w:basedOn w:val="Fuentedeprrafopredeter"/>
+    <w:link w:val="Encabezado"/>
+    <w:uiPriority w:val="99"/>
+    <w:rsid w:val="00E95B56"/>
+    <w:rPr>
+      <w:rFonts w:ascii="Trebuchet MS" w:eastAsia="Trebuchet MS" w:hAnsi="Trebuchet MS" w:cs="Trebuchet MS"/>
+      <w:lang w:val="es-ES"/>
+    </w:rPr>
+  </w:style>
+  <w:style w:type="paragraph" w:styleId="Piedepgina">
+    <w:name w:val="footer"/>
+    <w:basedOn w:val="Normal"/>
+    <w:link w:val="PiedepginaCar"/>
+    <w:uiPriority w:val="99"/>
+    <w:unhideWhenUsed/>
+    <w:rsid w:val="00E95B56"/>
+    <w:pPr>
+      <w:tabs>
+        <w:tab w:val="center" w:pos="4680"/>
+        <w:tab w:val="right" w:pos="9360"/>
+      </w:tabs>
+    </w:pPr>
+  </w:style>
+  <w:style w:type="character" w:customStyle="1" w:styleId="PiedepginaCar">
+    <w:name w:val="Pie de página Car"/>
+    <w:basedOn w:val="Fuentedeprrafopredeter"/>
+    <w:link w:val="Piedepgina"/>
+    <w:uiPriority w:val="99"/>
+    <w:rsid w:val="00E95B56"/>
+    <w:rPr>
+      <w:rFonts w:ascii="Trebuchet MS" w:eastAsia="Trebuchet MS" w:hAnsi="Trebuchet MS" w:cs="Trebuchet MS"/>
+      <w:lang w:val="es-ES"/>
     </w:rPr>
   </w:style>
 </w:styles>
@@ -8770,10 +11145,63 @@
 </CoverPageProperties>
 </file>
 
+<file path=customXml/item2.xml><?xml version="1.0" encoding="utf-8"?>
+<b:Sources xmlns:b="http://schemas.openxmlformats.org/officeDocument/2006/bibliography" xmlns="http://schemas.openxmlformats.org/officeDocument/2006/bibliography" SelectedStyle="\APASixthEditionOfficeOnline.xsl" StyleName="APA" Version="6">
+  <b:Source>
+    <b:Tag>msg12</b:Tag>
+    <b:SourceType>InternetSite</b:SourceType>
+    <b:Guid>{BF3DDE88-84F6-423A-907F-3578C9CC22D2}</b:Guid>
+    <b:Title>Redes Telemáticas</b:Title>
+    <b:Year>2012</b:Year>
+    <b:Author>
+      <b:Author>
+        <b:NameList>
+          <b:Person>
+            <b:Last>ms.gonzalez.</b:Last>
+          </b:Person>
+        </b:NameList>
+      </b:Author>
+    </b:Author>
+    <b:Month>Agosto</b:Month>
+    <b:Day>29</b:Day>
+    <b:URL>http://redestelematicas.com/tipos-de-switches/</b:URL>
+    <b:RefOrder>2</b:RefOrder>
+  </b:Source>
+  <b:Source>
+    <b:Tag>msg13</b:Tag>
+    <b:SourceType>InternetSite</b:SourceType>
+    <b:Guid>{B3B06039-6C44-45A3-830D-67DF42FE708E}</b:Guid>
+    <b:Author>
+      <b:Author>
+        <b:NameList>
+          <b:Person>
+            <b:Last>ms.gonzalez</b:Last>
+          </b:Person>
+        </b:NameList>
+      </b:Author>
+    </b:Author>
+    <b:Title>Redes Telemáticas</b:Title>
+    <b:Year>2013</b:Year>
+    <b:Month>Noviembre</b:Month>
+    <b:Day>08</b:Day>
+    <b:URL>http://redestelematicas.com/el-switch-como-funciona-y-sus-principales-caracteristicas/</b:URL>
+    <b:RefOrder>1</b:RefOrder>
+  </b:Source>
+</b:Sources>
+</file>
+
 <file path=customXml/itemProps1.xml><?xml version="1.0" encoding="utf-8"?>
 <ds:datastoreItem xmlns:ds="http://schemas.openxmlformats.org/officeDocument/2006/customXml" ds:itemID="{55AF091B-3C7A-41E3-B477-F2FDAA23CFDA}">
   <ds:schemaRefs>
     <ds:schemaRef ds:uri="http://schemas.microsoft.com/office/2006/coverPageProps"/>
   </ds:schemaRefs>
 </ds:datastoreItem>
+</file>
+
+<file path=customXml/itemProps2.xml><?xml version="1.0" encoding="utf-8"?>
+<ds:datastoreItem xmlns:ds="http://schemas.openxmlformats.org/officeDocument/2006/customXml" ds:itemID="{A06C1664-D170-4430-8D7D-46265F189A84}">
+  <ds:schemaRefs>
+    <ds:schemaRef ds:uri="http://schemas.openxmlformats.org/officeDocument/2006/bibliography"/>
+  </ds:schemaRefs>
+</ds:datastoreItem>
 </file>
</xml_diff>